<commit_message>
Began renaming Battle sprites for trainers
</commit_message>
<xml_diff>
--- a/Data Input Sheets/Sprite and Trainer Organizer.docx
+++ b/Data Input Sheets/Sprite and Trainer Organizer.docx
@@ -248,7 +248,7 @@
               <w:rPr>
                 <w:sz w:val="24"/>
               </w:rPr>
-              <w:t>Brendan</w:t>
+              <w:t>Trainer088</w:t>
             </w:r>
           </w:p>
         </w:tc>
@@ -301,7 +301,7 @@
               <w:rPr>
                 <w:sz w:val="24"/>
               </w:rPr>
-              <w:t>May</w:t>
+              <w:t>Trainer089</w:t>
             </w:r>
           </w:p>
         </w:tc>
@@ -360,8 +360,10 @@
               <w:rPr>
                 <w:sz w:val="24"/>
               </w:rPr>
-              <w:t>Spr_BW_Cheren</w:t>
-            </w:r>
+              <w:t>Trainer090</w:t>
+            </w:r>
+            <w:bookmarkStart w:id="0" w:name="_GoBack"/>
+            <w:bookmarkEnd w:id="0"/>
           </w:p>
         </w:tc>
       </w:tr>
@@ -574,12 +576,14 @@
                 <w:sz w:val="24"/>
               </w:rPr>
             </w:pPr>
+            <w:proofErr w:type="spellStart"/>
             <w:r>
               <w:rPr>
                 <w:sz w:val="24"/>
               </w:rPr>
               <w:t>Spr_BW_Biker</w:t>
             </w:r>
+            <w:proofErr w:type="spellEnd"/>
           </w:p>
         </w:tc>
       </w:tr>
@@ -733,33 +737,37 @@
                 <w:sz w:val="24"/>
               </w:rPr>
             </w:pPr>
+            <w:proofErr w:type="spellStart"/>
             <w:r>
               <w:rPr>
                 <w:sz w:val="24"/>
               </w:rPr>
               <w:t>HGSS_Burglar</w:t>
             </w:r>
-          </w:p>
-        </w:tc>
-      </w:tr>
-      <w:tr>
-        <w:tc>
-          <w:tcPr>
-            <w:tcW w:w="1666" w:type="pct"/>
-          </w:tcPr>
-          <w:p>
-            <w:pPr>
-              <w:jc w:val="center"/>
-              <w:rPr>
-                <w:sz w:val="24"/>
-              </w:rPr>
-            </w:pPr>
+            <w:proofErr w:type="spellEnd"/>
+          </w:p>
+        </w:tc>
+      </w:tr>
+      <w:tr>
+        <w:tc>
+          <w:tcPr>
+            <w:tcW w:w="1666" w:type="pct"/>
+          </w:tcPr>
+          <w:p>
+            <w:pPr>
+              <w:jc w:val="center"/>
+              <w:rPr>
+                <w:sz w:val="24"/>
+              </w:rPr>
+            </w:pPr>
+            <w:proofErr w:type="spellStart"/>
             <w:r>
               <w:rPr>
                 <w:sz w:val="24"/>
               </w:rPr>
               <w:t>Channeller</w:t>
             </w:r>
+            <w:proofErr w:type="spellEnd"/>
           </w:p>
         </w:tc>
         <w:tc>
@@ -807,44 +815,48 @@
                 <w:sz w:val="24"/>
               </w:rPr>
             </w:pPr>
+            <w:proofErr w:type="spellStart"/>
             <w:r>
               <w:rPr>
                 <w:sz w:val="24"/>
               </w:rPr>
               <w:t>Cueball</w:t>
             </w:r>
-          </w:p>
-        </w:tc>
-        <w:tc>
-          <w:tcPr>
-            <w:tcW w:w="1666" w:type="pct"/>
-          </w:tcPr>
-          <w:p>
-            <w:pPr>
-              <w:jc w:val="center"/>
-              <w:rPr>
-                <w:sz w:val="24"/>
-              </w:rPr>
-            </w:pPr>
-          </w:p>
-        </w:tc>
-        <w:tc>
-          <w:tcPr>
-            <w:tcW w:w="1667" w:type="pct"/>
-          </w:tcPr>
-          <w:p>
-            <w:pPr>
-              <w:jc w:val="center"/>
-              <w:rPr>
-                <w:sz w:val="24"/>
-              </w:rPr>
-            </w:pPr>
+            <w:proofErr w:type="spellEnd"/>
+          </w:p>
+        </w:tc>
+        <w:tc>
+          <w:tcPr>
+            <w:tcW w:w="1666" w:type="pct"/>
+          </w:tcPr>
+          <w:p>
+            <w:pPr>
+              <w:jc w:val="center"/>
+              <w:rPr>
+                <w:sz w:val="24"/>
+              </w:rPr>
+            </w:pPr>
+          </w:p>
+        </w:tc>
+        <w:tc>
+          <w:tcPr>
+            <w:tcW w:w="1667" w:type="pct"/>
+          </w:tcPr>
+          <w:p>
+            <w:pPr>
+              <w:jc w:val="center"/>
+              <w:rPr>
+                <w:sz w:val="24"/>
+              </w:rPr>
+            </w:pPr>
+            <w:proofErr w:type="spellStart"/>
             <w:r>
               <w:rPr>
                 <w:sz w:val="24"/>
               </w:rPr>
               <w:t>Spr_BW_Cue_Ball</w:t>
             </w:r>
+            <w:proofErr w:type="spellEnd"/>
           </w:p>
         </w:tc>
       </w:tr>
@@ -1157,12 +1169,14 @@
                 <w:sz w:val="24"/>
               </w:rPr>
             </w:pPr>
+            <w:proofErr w:type="spellStart"/>
             <w:r>
               <w:rPr>
                 <w:sz w:val="24"/>
               </w:rPr>
               <w:t>HGSS_Juggler</w:t>
             </w:r>
+            <w:proofErr w:type="spellEnd"/>
           </w:p>
         </w:tc>
       </w:tr>
@@ -1316,33 +1330,37 @@
                 <w:sz w:val="24"/>
               </w:rPr>
             </w:pPr>
+            <w:proofErr w:type="spellStart"/>
             <w:r>
               <w:rPr>
                 <w:sz w:val="24"/>
               </w:rPr>
               <w:t>Spr_BW_Artist</w:t>
             </w:r>
-          </w:p>
-        </w:tc>
-      </w:tr>
-      <w:tr>
-        <w:tc>
-          <w:tcPr>
-            <w:tcW w:w="1666" w:type="pct"/>
-          </w:tcPr>
-          <w:p>
-            <w:pPr>
-              <w:jc w:val="center"/>
-              <w:rPr>
-                <w:sz w:val="24"/>
-              </w:rPr>
-            </w:pPr>
+            <w:proofErr w:type="spellEnd"/>
+          </w:p>
+        </w:tc>
+      </w:tr>
+      <w:tr>
+        <w:tc>
+          <w:tcPr>
+            <w:tcW w:w="1666" w:type="pct"/>
+          </w:tcPr>
+          <w:p>
+            <w:pPr>
+              <w:jc w:val="center"/>
+              <w:rPr>
+                <w:sz w:val="24"/>
+              </w:rPr>
+            </w:pPr>
+            <w:proofErr w:type="spellStart"/>
             <w:r>
               <w:rPr>
                 <w:sz w:val="24"/>
               </w:rPr>
               <w:t>Pokemaniac</w:t>
             </w:r>
+            <w:proofErr w:type="spellEnd"/>
           </w:p>
         </w:tc>
         <w:tc>
@@ -1390,11 +1408,19 @@
                 <w:sz w:val="24"/>
               </w:rPr>
             </w:pPr>
-            <w:r>
-              <w:rPr>
-                <w:sz w:val="24"/>
-              </w:rPr>
-              <w:t>Pokemon Breeder</w:t>
+            <w:proofErr w:type="spellStart"/>
+            <w:r>
+              <w:rPr>
+                <w:sz w:val="24"/>
+              </w:rPr>
+              <w:t>Pokemon</w:t>
+            </w:r>
+            <w:proofErr w:type="spellEnd"/>
+            <w:r>
+              <w:rPr>
+                <w:sz w:val="24"/>
+              </w:rPr>
+              <w:t xml:space="preserve"> Breeder</w:t>
             </w:r>
             <w:r>
               <w:rPr>
@@ -1449,11 +1475,19 @@
                 <w:sz w:val="24"/>
               </w:rPr>
             </w:pPr>
-            <w:r>
-              <w:rPr>
-                <w:sz w:val="24"/>
-              </w:rPr>
-              <w:t>Pokemon Breeder F</w:t>
+            <w:proofErr w:type="spellStart"/>
+            <w:r>
+              <w:rPr>
+                <w:sz w:val="24"/>
+              </w:rPr>
+              <w:t>Pokemon</w:t>
+            </w:r>
+            <w:proofErr w:type="spellEnd"/>
+            <w:r>
+              <w:rPr>
+                <w:sz w:val="24"/>
+              </w:rPr>
+              <w:t xml:space="preserve"> Breeder F</w:t>
             </w:r>
           </w:p>
         </w:tc>
@@ -1593,12 +1627,14 @@
                 <w:sz w:val="24"/>
               </w:rPr>
             </w:pPr>
+            <w:proofErr w:type="spellStart"/>
             <w:r>
               <w:rPr>
                 <w:sz w:val="24"/>
               </w:rPr>
               <w:t>trfront</w:t>
             </w:r>
+            <w:proofErr w:type="spellEnd"/>
           </w:p>
         </w:tc>
       </w:tr>
@@ -1646,12 +1682,14 @@
                 <w:sz w:val="24"/>
               </w:rPr>
             </w:pPr>
+            <w:proofErr w:type="spellStart"/>
             <w:r>
               <w:rPr>
                 <w:sz w:val="24"/>
               </w:rPr>
               <w:t>Rockhead</w:t>
             </w:r>
+            <w:proofErr w:type="spellEnd"/>
           </w:p>
         </w:tc>
       </w:tr>
@@ -1699,12 +1737,14 @@
                 <w:sz w:val="24"/>
               </w:rPr>
             </w:pPr>
+            <w:proofErr w:type="spellStart"/>
             <w:r>
               <w:rPr>
                 <w:sz w:val="24"/>
               </w:rPr>
               <w:t>HGSS_Sage_Ko</w:t>
             </w:r>
+            <w:proofErr w:type="spellEnd"/>
           </w:p>
         </w:tc>
       </w:tr>
@@ -1938,12 +1978,14 @@
                 <w:sz w:val="24"/>
               </w:rPr>
             </w:pPr>
+            <w:proofErr w:type="spellStart"/>
             <w:r>
               <w:rPr>
                 <w:sz w:val="24"/>
               </w:rPr>
               <w:t>Supernerd</w:t>
             </w:r>
+            <w:proofErr w:type="spellEnd"/>
           </w:p>
         </w:tc>
         <w:tc>
@@ -2097,12 +2139,14 @@
                 <w:sz w:val="24"/>
               </w:rPr>
             </w:pPr>
+            <w:proofErr w:type="spellStart"/>
             <w:r>
               <w:rPr>
                 <w:sz w:val="24"/>
               </w:rPr>
               <w:t>Crushgirl</w:t>
             </w:r>
+            <w:proofErr w:type="spellEnd"/>
           </w:p>
         </w:tc>
         <w:tc>
@@ -2257,12 +2301,14 @@
                 <w:sz w:val="24"/>
               </w:rPr>
             </w:pPr>
+            <w:proofErr w:type="spellStart"/>
             <w:r>
               <w:rPr>
                 <w:sz w:val="24"/>
               </w:rPr>
               <w:t>Picknicker</w:t>
             </w:r>
+            <w:proofErr w:type="spellEnd"/>
           </w:p>
         </w:tc>
         <w:tc>
@@ -2348,12 +2394,14 @@
                 <w:sz w:val="24"/>
               </w:rPr>
             </w:pPr>
+            <w:proofErr w:type="spellStart"/>
             <w:r>
               <w:rPr>
                 <w:sz w:val="24"/>
               </w:rPr>
               <w:t>elitetrainerm</w:t>
             </w:r>
+            <w:proofErr w:type="spellEnd"/>
           </w:p>
         </w:tc>
       </w:tr>
@@ -2401,12 +2449,14 @@
                 <w:sz w:val="24"/>
               </w:rPr>
             </w:pPr>
+            <w:proofErr w:type="spellStart"/>
             <w:r>
               <w:rPr>
                 <w:sz w:val="24"/>
               </w:rPr>
               <w:t>elitetrainerf</w:t>
             </w:r>
+            <w:proofErr w:type="spellEnd"/>
           </w:p>
         </w:tc>
       </w:tr>
@@ -3405,12 +3455,14 @@
                 <w:sz w:val="24"/>
               </w:rPr>
             </w:pPr>
+            <w:proofErr w:type="spellStart"/>
             <w:r>
               <w:rPr>
                 <w:sz w:val="24"/>
               </w:rPr>
               <w:t>Crushkin</w:t>
             </w:r>
+            <w:proofErr w:type="spellEnd"/>
           </w:p>
         </w:tc>
         <w:tc>
@@ -3458,12 +3510,14 @@
                 <w:sz w:val="24"/>
               </w:rPr>
             </w:pPr>
+            <w:proofErr w:type="spellStart"/>
             <w:r>
               <w:rPr>
                 <w:sz w:val="24"/>
               </w:rPr>
               <w:t>SIsandbro</w:t>
             </w:r>
+            <w:proofErr w:type="spellEnd"/>
           </w:p>
         </w:tc>
         <w:tc>
@@ -3664,97 +3718,113 @@
                 <w:sz w:val="24"/>
               </w:rPr>
             </w:pPr>
+            <w:proofErr w:type="spellStart"/>
             <w:r>
               <w:rPr>
                 <w:sz w:val="24"/>
               </w:rPr>
               <w:t>PreschoolerM</w:t>
             </w:r>
-          </w:p>
-        </w:tc>
-        <w:tc>
-          <w:tcPr>
-            <w:tcW w:w="1666" w:type="pct"/>
-          </w:tcPr>
-          <w:p>
-            <w:pPr>
-              <w:jc w:val="center"/>
-              <w:rPr>
-                <w:sz w:val="24"/>
-              </w:rPr>
-            </w:pPr>
-          </w:p>
-        </w:tc>
-        <w:tc>
-          <w:tcPr>
-            <w:tcW w:w="1667" w:type="pct"/>
-          </w:tcPr>
-          <w:p>
-            <w:pPr>
-              <w:jc w:val="center"/>
-              <w:rPr>
-                <w:sz w:val="24"/>
-              </w:rPr>
-            </w:pPr>
+            <w:proofErr w:type="spellEnd"/>
+          </w:p>
+        </w:tc>
+        <w:tc>
+          <w:tcPr>
+            <w:tcW w:w="1666" w:type="pct"/>
+          </w:tcPr>
+          <w:p>
+            <w:pPr>
+              <w:jc w:val="center"/>
+              <w:rPr>
+                <w:sz w:val="24"/>
+              </w:rPr>
+            </w:pPr>
+          </w:p>
+        </w:tc>
+        <w:tc>
+          <w:tcPr>
+            <w:tcW w:w="1667" w:type="pct"/>
+          </w:tcPr>
+          <w:p>
+            <w:pPr>
+              <w:jc w:val="center"/>
+              <w:rPr>
+                <w:sz w:val="24"/>
+              </w:rPr>
+            </w:pPr>
+            <w:proofErr w:type="spellStart"/>
             <w:r>
               <w:rPr>
                 <w:sz w:val="24"/>
               </w:rPr>
               <w:t>Spr_BW_Preschooler_M</w:t>
             </w:r>
-          </w:p>
-        </w:tc>
-      </w:tr>
-      <w:tr>
-        <w:tc>
-          <w:tcPr>
-            <w:tcW w:w="1666" w:type="pct"/>
-          </w:tcPr>
-          <w:p>
-            <w:pPr>
-              <w:jc w:val="center"/>
-              <w:rPr>
-                <w:sz w:val="24"/>
-              </w:rPr>
-            </w:pPr>
-            <w:r>
-              <w:rPr>
-                <w:sz w:val="24"/>
-              </w:rPr>
-              <w:t>Pre schooler F</w:t>
-            </w:r>
-          </w:p>
-        </w:tc>
-        <w:tc>
-          <w:tcPr>
-            <w:tcW w:w="1666" w:type="pct"/>
-          </w:tcPr>
-          <w:p>
-            <w:pPr>
-              <w:jc w:val="center"/>
-              <w:rPr>
-                <w:sz w:val="24"/>
-              </w:rPr>
-            </w:pPr>
-          </w:p>
-        </w:tc>
-        <w:tc>
-          <w:tcPr>
-            <w:tcW w:w="1667" w:type="pct"/>
-          </w:tcPr>
-          <w:p>
-            <w:pPr>
-              <w:jc w:val="center"/>
-              <w:rPr>
-                <w:sz w:val="24"/>
-              </w:rPr>
-            </w:pPr>
+            <w:proofErr w:type="spellEnd"/>
+          </w:p>
+        </w:tc>
+      </w:tr>
+      <w:tr>
+        <w:tc>
+          <w:tcPr>
+            <w:tcW w:w="1666" w:type="pct"/>
+          </w:tcPr>
+          <w:p>
+            <w:pPr>
+              <w:jc w:val="center"/>
+              <w:rPr>
+                <w:sz w:val="24"/>
+              </w:rPr>
+            </w:pPr>
+            <w:proofErr w:type="spellStart"/>
+            <w:proofErr w:type="gramStart"/>
+            <w:r>
+              <w:rPr>
+                <w:sz w:val="24"/>
+              </w:rPr>
+              <w:t>Pre schooler</w:t>
+            </w:r>
+            <w:proofErr w:type="spellEnd"/>
+            <w:proofErr w:type="gramEnd"/>
+            <w:r>
+              <w:rPr>
+                <w:sz w:val="24"/>
+              </w:rPr>
+              <w:t xml:space="preserve"> F</w:t>
+            </w:r>
+          </w:p>
+        </w:tc>
+        <w:tc>
+          <w:tcPr>
+            <w:tcW w:w="1666" w:type="pct"/>
+          </w:tcPr>
+          <w:p>
+            <w:pPr>
+              <w:jc w:val="center"/>
+              <w:rPr>
+                <w:sz w:val="24"/>
+              </w:rPr>
+            </w:pPr>
+          </w:p>
+        </w:tc>
+        <w:tc>
+          <w:tcPr>
+            <w:tcW w:w="1667" w:type="pct"/>
+          </w:tcPr>
+          <w:p>
+            <w:pPr>
+              <w:jc w:val="center"/>
+              <w:rPr>
+                <w:sz w:val="24"/>
+              </w:rPr>
+            </w:pPr>
+            <w:proofErr w:type="spellStart"/>
             <w:r>
               <w:rPr>
                 <w:sz w:val="24"/>
               </w:rPr>
               <w:t>Spr_BW_Preschooler_F</w:t>
             </w:r>
+            <w:proofErr w:type="spellEnd"/>
           </w:p>
         </w:tc>
       </w:tr>
@@ -4014,12 +4084,14 @@
                 <w:sz w:val="24"/>
               </w:rPr>
             </w:pPr>
+            <w:proofErr w:type="spellStart"/>
             <w:r>
               <w:rPr>
                 <w:sz w:val="24"/>
               </w:rPr>
               <w:t>Spr_BW_Doctor</w:t>
             </w:r>
+            <w:proofErr w:type="spellEnd"/>
           </w:p>
         </w:tc>
       </w:tr>
@@ -4067,12 +4139,14 @@
                 <w:sz w:val="24"/>
               </w:rPr>
             </w:pPr>
+            <w:proofErr w:type="spellStart"/>
             <w:r>
               <w:rPr>
                 <w:sz w:val="24"/>
               </w:rPr>
               <w:t>Spr_BW_Nurse</w:t>
             </w:r>
+            <w:proofErr w:type="spellEnd"/>
           </w:p>
         </w:tc>
       </w:tr>
@@ -4120,12 +4194,14 @@
                 <w:sz w:val="24"/>
               </w:rPr>
             </w:pPr>
+            <w:proofErr w:type="spellStart"/>
             <w:r>
               <w:rPr>
                 <w:sz w:val="24"/>
               </w:rPr>
               <w:t>schoolkidm</w:t>
             </w:r>
+            <w:proofErr w:type="spellEnd"/>
           </w:p>
         </w:tc>
       </w:tr>
@@ -4173,12 +4249,14 @@
                 <w:sz w:val="24"/>
               </w:rPr>
             </w:pPr>
+            <w:proofErr w:type="spellStart"/>
             <w:r>
               <w:rPr>
                 <w:sz w:val="24"/>
               </w:rPr>
               <w:t>Spr_BW_Clerk_M_B</w:t>
             </w:r>
+            <w:proofErr w:type="spellEnd"/>
           </w:p>
         </w:tc>
       </w:tr>
@@ -4279,12 +4357,14 @@
                 <w:sz w:val="24"/>
               </w:rPr>
             </w:pPr>
+            <w:proofErr w:type="spellStart"/>
             <w:r>
               <w:rPr>
                 <w:sz w:val="24"/>
               </w:rPr>
               <w:t>HGSS_Rocket_Grunt_M</w:t>
             </w:r>
+            <w:proofErr w:type="spellEnd"/>
           </w:p>
         </w:tc>
       </w:tr>
@@ -4332,12 +4412,14 @@
                 <w:sz w:val="24"/>
               </w:rPr>
             </w:pPr>
+            <w:proofErr w:type="spellStart"/>
             <w:r>
               <w:rPr>
                 <w:sz w:val="24"/>
               </w:rPr>
               <w:t>HGSS_Rocket_Grunt_F</w:t>
             </w:r>
+            <w:proofErr w:type="spellEnd"/>
           </w:p>
         </w:tc>
       </w:tr>
@@ -4385,12 +4467,14 @@
                 <w:sz w:val="24"/>
               </w:rPr>
             </w:pPr>
+            <w:proofErr w:type="spellStart"/>
             <w:r>
               <w:rPr>
                 <w:sz w:val="24"/>
               </w:rPr>
               <w:t>ProtonHGSS</w:t>
             </w:r>
+            <w:proofErr w:type="spellEnd"/>
           </w:p>
         </w:tc>
       </w:tr>
@@ -4439,12 +4523,22 @@
                 <w:sz w:val="24"/>
               </w:rPr>
             </w:pPr>
-            <w:r>
-              <w:rPr>
-                <w:sz w:val="24"/>
-              </w:rPr>
-              <w:t>PetrelHGSS  ???</w:t>
-            </w:r>
+            <w:proofErr w:type="spellStart"/>
+            <w:proofErr w:type="gramStart"/>
+            <w:r>
+              <w:rPr>
+                <w:sz w:val="24"/>
+              </w:rPr>
+              <w:t>PetrelHGSS</w:t>
+            </w:r>
+            <w:proofErr w:type="spellEnd"/>
+            <w:r>
+              <w:rPr>
+                <w:sz w:val="24"/>
+              </w:rPr>
+              <w:t xml:space="preserve">  ???</w:t>
+            </w:r>
+            <w:proofErr w:type="gramEnd"/>
           </w:p>
         </w:tc>
       </w:tr>
@@ -4811,40 +4905,50 @@
               <w:rPr>
                 <w:sz w:val="24"/>
               </w:rPr>
-              <w:t>Leader Lucious</w:t>
-            </w:r>
-          </w:p>
-        </w:tc>
-        <w:tc>
-          <w:tcPr>
-            <w:tcW w:w="1666" w:type="pct"/>
-          </w:tcPr>
-          <w:p>
-            <w:pPr>
-              <w:jc w:val="center"/>
-              <w:rPr>
-                <w:sz w:val="24"/>
-              </w:rPr>
-            </w:pPr>
-          </w:p>
-        </w:tc>
-        <w:tc>
-          <w:tcPr>
-            <w:tcW w:w="1667" w:type="pct"/>
-          </w:tcPr>
-          <w:p>
-            <w:pPr>
-              <w:jc w:val="center"/>
-              <w:rPr>
-                <w:sz w:val="24"/>
-              </w:rPr>
-            </w:pPr>
+              <w:t xml:space="preserve">Leader </w:t>
+            </w:r>
+            <w:proofErr w:type="spellStart"/>
+            <w:r>
+              <w:rPr>
+                <w:sz w:val="24"/>
+              </w:rPr>
+              <w:t>Lucious</w:t>
+            </w:r>
+            <w:proofErr w:type="spellEnd"/>
+          </w:p>
+        </w:tc>
+        <w:tc>
+          <w:tcPr>
+            <w:tcW w:w="1666" w:type="pct"/>
+          </w:tcPr>
+          <w:p>
+            <w:pPr>
+              <w:jc w:val="center"/>
+              <w:rPr>
+                <w:sz w:val="24"/>
+              </w:rPr>
+            </w:pPr>
+          </w:p>
+        </w:tc>
+        <w:tc>
+          <w:tcPr>
+            <w:tcW w:w="1667" w:type="pct"/>
+          </w:tcPr>
+          <w:p>
+            <w:pPr>
+              <w:jc w:val="center"/>
+              <w:rPr>
+                <w:sz w:val="24"/>
+              </w:rPr>
+            </w:pPr>
+            <w:proofErr w:type="spellStart"/>
             <w:r>
               <w:rPr>
                 <w:sz w:val="24"/>
               </w:rPr>
               <w:t>Leader_Lucious</w:t>
             </w:r>
+            <w:proofErr w:type="spellEnd"/>
           </w:p>
         </w:tc>
       </w:tr>
@@ -4970,40 +5074,50 @@
               <w:rPr>
                 <w:sz w:val="24"/>
               </w:rPr>
-              <w:t>Leader Koal</w:t>
-            </w:r>
-          </w:p>
-        </w:tc>
-        <w:tc>
-          <w:tcPr>
-            <w:tcW w:w="1666" w:type="pct"/>
-          </w:tcPr>
-          <w:p>
-            <w:pPr>
-              <w:jc w:val="center"/>
-              <w:rPr>
-                <w:sz w:val="24"/>
-              </w:rPr>
-            </w:pPr>
-          </w:p>
-        </w:tc>
-        <w:tc>
-          <w:tcPr>
-            <w:tcW w:w="1667" w:type="pct"/>
-          </w:tcPr>
-          <w:p>
-            <w:pPr>
-              <w:jc w:val="center"/>
-              <w:rPr>
-                <w:sz w:val="24"/>
-              </w:rPr>
-            </w:pPr>
+              <w:t xml:space="preserve">Leader </w:t>
+            </w:r>
+            <w:proofErr w:type="spellStart"/>
+            <w:r>
+              <w:rPr>
+                <w:sz w:val="24"/>
+              </w:rPr>
+              <w:t>Koal</w:t>
+            </w:r>
+            <w:proofErr w:type="spellEnd"/>
+          </w:p>
+        </w:tc>
+        <w:tc>
+          <w:tcPr>
+            <w:tcW w:w="1666" w:type="pct"/>
+          </w:tcPr>
+          <w:p>
+            <w:pPr>
+              <w:jc w:val="center"/>
+              <w:rPr>
+                <w:sz w:val="24"/>
+              </w:rPr>
+            </w:pPr>
+          </w:p>
+        </w:tc>
+        <w:tc>
+          <w:tcPr>
+            <w:tcW w:w="1667" w:type="pct"/>
+          </w:tcPr>
+          <w:p>
+            <w:pPr>
+              <w:jc w:val="center"/>
+              <w:rPr>
+                <w:sz w:val="24"/>
+              </w:rPr>
+            </w:pPr>
+            <w:proofErr w:type="spellStart"/>
             <w:r>
               <w:rPr>
                 <w:sz w:val="24"/>
               </w:rPr>
               <w:t>Leader_Koal</w:t>
             </w:r>
+            <w:proofErr w:type="spellEnd"/>
           </w:p>
         </w:tc>
       </w:tr>
@@ -5104,11 +5218,19 @@
                 <w:sz w:val="24"/>
               </w:rPr>
             </w:pPr>
-            <w:r>
-              <w:rPr>
-                <w:sz w:val="24"/>
-              </w:rPr>
-              <w:t>KarenHGSS (Pink Hair)</w:t>
+            <w:proofErr w:type="spellStart"/>
+            <w:r>
+              <w:rPr>
+                <w:sz w:val="24"/>
+              </w:rPr>
+              <w:t>KarenHGSS</w:t>
+            </w:r>
+            <w:proofErr w:type="spellEnd"/>
+            <w:r>
+              <w:rPr>
+                <w:sz w:val="24"/>
+              </w:rPr>
+              <w:t xml:space="preserve"> (Pink Hair)</w:t>
             </w:r>
           </w:p>
         </w:tc>
@@ -5263,12 +5385,14 @@
                 <w:sz w:val="24"/>
               </w:rPr>
             </w:pPr>
+            <w:proofErr w:type="spellStart"/>
             <w:r>
               <w:rPr>
                 <w:sz w:val="24"/>
               </w:rPr>
               <w:t>KogaHGSS</w:t>
             </w:r>
+            <w:proofErr w:type="spellEnd"/>
           </w:p>
         </w:tc>
       </w:tr>
@@ -5316,12 +5440,14 @@
                 <w:sz w:val="24"/>
               </w:rPr>
             </w:pPr>
+            <w:proofErr w:type="spellStart"/>
             <w:r>
               <w:rPr>
                 <w:sz w:val="24"/>
               </w:rPr>
               <w:t>BlueHGSS</w:t>
             </w:r>
+            <w:proofErr w:type="spellEnd"/>
           </w:p>
         </w:tc>
       </w:tr>
@@ -5447,40 +5573,64 @@
               <w:rPr>
                 <w:sz w:val="24"/>
               </w:rPr>
-              <w:t>Leader Shayde</w:t>
-            </w:r>
-          </w:p>
-        </w:tc>
-        <w:tc>
-          <w:tcPr>
-            <w:tcW w:w="1666" w:type="pct"/>
-          </w:tcPr>
-          <w:p>
-            <w:pPr>
-              <w:jc w:val="center"/>
-              <w:rPr>
-                <w:sz w:val="24"/>
-              </w:rPr>
-            </w:pPr>
-          </w:p>
-        </w:tc>
-        <w:tc>
-          <w:tcPr>
-            <w:tcW w:w="1667" w:type="pct"/>
-          </w:tcPr>
-          <w:p>
-            <w:pPr>
-              <w:jc w:val="center"/>
-              <w:rPr>
-                <w:sz w:val="24"/>
-              </w:rPr>
-            </w:pPr>
-            <w:r>
-              <w:rPr>
-                <w:sz w:val="24"/>
-              </w:rPr>
-              <w:t>Spr_BW_Grimsley  ??</w:t>
-            </w:r>
+              <w:t xml:space="preserve">Leader </w:t>
+            </w:r>
+            <w:proofErr w:type="spellStart"/>
+            <w:r>
+              <w:rPr>
+                <w:sz w:val="24"/>
+              </w:rPr>
+              <w:t>Shayde</w:t>
+            </w:r>
+            <w:proofErr w:type="spellEnd"/>
+          </w:p>
+        </w:tc>
+        <w:tc>
+          <w:tcPr>
+            <w:tcW w:w="1666" w:type="pct"/>
+          </w:tcPr>
+          <w:p>
+            <w:pPr>
+              <w:jc w:val="center"/>
+              <w:rPr>
+                <w:sz w:val="24"/>
+              </w:rPr>
+            </w:pPr>
+          </w:p>
+        </w:tc>
+        <w:tc>
+          <w:tcPr>
+            <w:tcW w:w="1667" w:type="pct"/>
+          </w:tcPr>
+          <w:p>
+            <w:pPr>
+              <w:jc w:val="center"/>
+              <w:rPr>
+                <w:sz w:val="24"/>
+              </w:rPr>
+            </w:pPr>
+            <w:proofErr w:type="spellStart"/>
+            <w:r>
+              <w:rPr>
+                <w:sz w:val="24"/>
+              </w:rPr>
+              <w:t>Spr_BW_</w:t>
+            </w:r>
+            <w:proofErr w:type="gramStart"/>
+            <w:r>
+              <w:rPr>
+                <w:sz w:val="24"/>
+              </w:rPr>
+              <w:t>Grimsley</w:t>
+            </w:r>
+            <w:proofErr w:type="spellEnd"/>
+            <w:r>
+              <w:rPr>
+                <w:sz w:val="24"/>
+              </w:rPr>
+              <w:t xml:space="preserve">  ??</w:t>
+            </w:r>
+            <w:proofErr w:type="gramEnd"/>
           </w:p>
         </w:tc>
       </w:tr>
@@ -5553,8 +5703,16 @@
               <w:rPr>
                 <w:sz w:val="24"/>
               </w:rPr>
-              <w:t>Leader Zabuza</w:t>
-            </w:r>
+              <w:t xml:space="preserve">Leader </w:t>
+            </w:r>
+            <w:proofErr w:type="spellStart"/>
+            <w:r>
+              <w:rPr>
+                <w:sz w:val="24"/>
+              </w:rPr>
+              <w:t>Zabuza</w:t>
+            </w:r>
+            <w:proofErr w:type="spellEnd"/>
           </w:p>
         </w:tc>
         <w:tc>
@@ -5653,40 +5811,50 @@
               <w:rPr>
                 <w:sz w:val="24"/>
               </w:rPr>
-              <w:t>Leader Chillen</w:t>
-            </w:r>
-          </w:p>
-        </w:tc>
-        <w:tc>
-          <w:tcPr>
-            <w:tcW w:w="1666" w:type="pct"/>
-          </w:tcPr>
-          <w:p>
-            <w:pPr>
-              <w:jc w:val="center"/>
-              <w:rPr>
-                <w:sz w:val="24"/>
-              </w:rPr>
-            </w:pPr>
-          </w:p>
-        </w:tc>
-        <w:tc>
-          <w:tcPr>
-            <w:tcW w:w="1667" w:type="pct"/>
-          </w:tcPr>
-          <w:p>
-            <w:pPr>
-              <w:jc w:val="center"/>
-              <w:rPr>
-                <w:sz w:val="24"/>
-              </w:rPr>
-            </w:pPr>
+              <w:t xml:space="preserve">Leader </w:t>
+            </w:r>
+            <w:proofErr w:type="spellStart"/>
+            <w:r>
+              <w:rPr>
+                <w:sz w:val="24"/>
+              </w:rPr>
+              <w:t>Chillen</w:t>
+            </w:r>
+            <w:proofErr w:type="spellEnd"/>
+          </w:p>
+        </w:tc>
+        <w:tc>
+          <w:tcPr>
+            <w:tcW w:w="1666" w:type="pct"/>
+          </w:tcPr>
+          <w:p>
+            <w:pPr>
+              <w:jc w:val="center"/>
+              <w:rPr>
+                <w:sz w:val="24"/>
+              </w:rPr>
+            </w:pPr>
+          </w:p>
+        </w:tc>
+        <w:tc>
+          <w:tcPr>
+            <w:tcW w:w="1667" w:type="pct"/>
+          </w:tcPr>
+          <w:p>
+            <w:pPr>
+              <w:jc w:val="center"/>
+              <w:rPr>
+                <w:sz w:val="24"/>
+              </w:rPr>
+            </w:pPr>
+            <w:proofErr w:type="spellStart"/>
             <w:r>
               <w:rPr>
                 <w:sz w:val="24"/>
               </w:rPr>
               <w:t>Spr_BW_Brycen</w:t>
             </w:r>
+            <w:proofErr w:type="spellEnd"/>
           </w:p>
         </w:tc>
       </w:tr>
@@ -6289,8 +6457,16 @@
               <w:rPr>
                 <w:sz w:val="24"/>
               </w:rPr>
-              <w:t>OI Lusamine</w:t>
-            </w:r>
+              <w:t xml:space="preserve">OI </w:t>
+            </w:r>
+            <w:proofErr w:type="spellStart"/>
+            <w:r>
+              <w:rPr>
+                <w:sz w:val="24"/>
+              </w:rPr>
+              <w:t>Lusamine</w:t>
+            </w:r>
+            <w:proofErr w:type="spellEnd"/>
           </w:p>
         </w:tc>
         <w:tc>
@@ -6523,12 +6699,14 @@
                 <w:sz w:val="24"/>
               </w:rPr>
             </w:pPr>
+            <w:proofErr w:type="spellStart"/>
             <w:r>
               <w:rPr>
                 <w:sz w:val="24"/>
               </w:rPr>
               <w:t>SilverHGSS</w:t>
             </w:r>
+            <w:proofErr w:type="spellEnd"/>
           </w:p>
         </w:tc>
       </w:tr>
@@ -6577,65 +6755,71 @@
                 <w:sz w:val="24"/>
               </w:rPr>
             </w:pPr>
+            <w:proofErr w:type="spellStart"/>
             <w:r>
               <w:rPr>
                 <w:sz w:val="24"/>
               </w:rPr>
               <w:t>HGSS_Ethan</w:t>
             </w:r>
-          </w:p>
-        </w:tc>
-      </w:tr>
-      <w:tr>
-        <w:tc>
-          <w:tcPr>
-            <w:tcW w:w="1666" w:type="pct"/>
-          </w:tcPr>
-          <w:p>
-            <w:pPr>
-              <w:jc w:val="center"/>
-              <w:rPr>
-                <w:sz w:val="24"/>
-              </w:rPr>
-            </w:pPr>
+            <w:proofErr w:type="spellEnd"/>
+          </w:p>
+        </w:tc>
+      </w:tr>
+      <w:tr>
+        <w:tc>
+          <w:tcPr>
+            <w:tcW w:w="1666" w:type="pct"/>
+          </w:tcPr>
+          <w:p>
+            <w:pPr>
+              <w:jc w:val="center"/>
+              <w:rPr>
+                <w:sz w:val="24"/>
+              </w:rPr>
+            </w:pPr>
+            <w:proofErr w:type="spellStart"/>
             <w:r>
               <w:rPr>
                 <w:sz w:val="24"/>
               </w:rPr>
               <w:t>Eusine</w:t>
             </w:r>
-          </w:p>
-        </w:tc>
-        <w:tc>
-          <w:tcPr>
-            <w:tcW w:w="1666" w:type="pct"/>
-          </w:tcPr>
-          <w:p>
-            <w:pPr>
-              <w:jc w:val="center"/>
-              <w:rPr>
-                <w:sz w:val="24"/>
-              </w:rPr>
-            </w:pPr>
-          </w:p>
-        </w:tc>
-        <w:tc>
-          <w:tcPr>
-            <w:tcW w:w="1667" w:type="pct"/>
-          </w:tcPr>
-          <w:p>
-            <w:pPr>
-              <w:jc w:val="center"/>
-              <w:rPr>
-                <w:sz w:val="24"/>
-              </w:rPr>
-            </w:pPr>
+            <w:proofErr w:type="spellEnd"/>
+          </w:p>
+        </w:tc>
+        <w:tc>
+          <w:tcPr>
+            <w:tcW w:w="1666" w:type="pct"/>
+          </w:tcPr>
+          <w:p>
+            <w:pPr>
+              <w:jc w:val="center"/>
+              <w:rPr>
+                <w:sz w:val="24"/>
+              </w:rPr>
+            </w:pPr>
+          </w:p>
+        </w:tc>
+        <w:tc>
+          <w:tcPr>
+            <w:tcW w:w="1667" w:type="pct"/>
+          </w:tcPr>
+          <w:p>
+            <w:pPr>
+              <w:jc w:val="center"/>
+              <w:rPr>
+                <w:sz w:val="24"/>
+              </w:rPr>
+            </w:pPr>
+            <w:proofErr w:type="spellStart"/>
             <w:r>
               <w:rPr>
                 <w:sz w:val="24"/>
               </w:rPr>
               <w:t>EusineHGSS</w:t>
             </w:r>
+            <w:proofErr w:type="spellEnd"/>
           </w:p>
         </w:tc>
       </w:tr>
@@ -6730,12 +6914,14 @@
                 <w:sz w:val="24"/>
               </w:rPr>
             </w:pPr>
+            <w:proofErr w:type="spellStart"/>
             <w:r>
               <w:rPr>
                 <w:sz w:val="24"/>
               </w:rPr>
               <w:t>Professor_Ivy</w:t>
             </w:r>
+            <w:proofErr w:type="spellEnd"/>
           </w:p>
         </w:tc>
       </w:tr>
@@ -6783,65 +6969,77 @@
                 <w:sz w:val="24"/>
               </w:rPr>
             </w:pPr>
+            <w:proofErr w:type="spellStart"/>
             <w:r>
               <w:rPr>
                 <w:sz w:val="24"/>
               </w:rPr>
               <w:t>Mike_Mangian</w:t>
             </w:r>
-          </w:p>
-        </w:tc>
-      </w:tr>
-      <w:tr>
-        <w:tc>
-          <w:tcPr>
-            <w:tcW w:w="1666" w:type="pct"/>
-          </w:tcPr>
-          <w:p>
-            <w:pPr>
-              <w:jc w:val="center"/>
-              <w:rPr>
-                <w:sz w:val="24"/>
-              </w:rPr>
-            </w:pPr>
-            <w:r>
-              <w:rPr>
-                <w:sz w:val="24"/>
-              </w:rPr>
-              <w:t>Chelsea Hameister</w:t>
-            </w:r>
-          </w:p>
-        </w:tc>
-        <w:tc>
-          <w:tcPr>
-            <w:tcW w:w="1666" w:type="pct"/>
-          </w:tcPr>
-          <w:p>
-            <w:pPr>
-              <w:jc w:val="center"/>
-              <w:rPr>
-                <w:sz w:val="24"/>
-              </w:rPr>
-            </w:pPr>
-          </w:p>
-        </w:tc>
-        <w:tc>
-          <w:tcPr>
-            <w:tcW w:w="1667" w:type="pct"/>
-          </w:tcPr>
-          <w:p>
-            <w:pPr>
-              <w:jc w:val="center"/>
-              <w:rPr>
-                <w:sz w:val="24"/>
-              </w:rPr>
-            </w:pPr>
+            <w:proofErr w:type="spellEnd"/>
+          </w:p>
+        </w:tc>
+      </w:tr>
+      <w:tr>
+        <w:tc>
+          <w:tcPr>
+            <w:tcW w:w="1666" w:type="pct"/>
+          </w:tcPr>
+          <w:p>
+            <w:pPr>
+              <w:jc w:val="center"/>
+              <w:rPr>
+                <w:sz w:val="24"/>
+              </w:rPr>
+            </w:pPr>
+            <w:r>
+              <w:rPr>
+                <w:sz w:val="24"/>
+              </w:rPr>
+              <w:t xml:space="preserve">Chelsea </w:t>
+            </w:r>
+            <w:proofErr w:type="spellStart"/>
+            <w:r>
+              <w:rPr>
+                <w:sz w:val="24"/>
+              </w:rPr>
+              <w:t>Hameister</w:t>
+            </w:r>
+            <w:proofErr w:type="spellEnd"/>
+          </w:p>
+        </w:tc>
+        <w:tc>
+          <w:tcPr>
+            <w:tcW w:w="1666" w:type="pct"/>
+          </w:tcPr>
+          <w:p>
+            <w:pPr>
+              <w:jc w:val="center"/>
+              <w:rPr>
+                <w:sz w:val="24"/>
+              </w:rPr>
+            </w:pPr>
+          </w:p>
+        </w:tc>
+        <w:tc>
+          <w:tcPr>
+            <w:tcW w:w="1667" w:type="pct"/>
+          </w:tcPr>
+          <w:p>
+            <w:pPr>
+              <w:jc w:val="center"/>
+              <w:rPr>
+                <w:sz w:val="24"/>
+              </w:rPr>
+            </w:pPr>
+            <w:proofErr w:type="spellStart"/>
             <w:r>
               <w:rPr>
                 <w:sz w:val="24"/>
               </w:rPr>
               <w:t>Chelsea_Hameister</w:t>
             </w:r>
+            <w:proofErr w:type="spellEnd"/>
           </w:p>
         </w:tc>
       </w:tr>
@@ -6914,8 +7112,16 @@
               <w:rPr>
                 <w:sz w:val="24"/>
               </w:rPr>
-              <w:t>Brianna Hameister</w:t>
-            </w:r>
+              <w:t xml:space="preserve">Brianna </w:t>
+            </w:r>
+            <w:proofErr w:type="spellStart"/>
+            <w:r>
+              <w:rPr>
+                <w:sz w:val="24"/>
+              </w:rPr>
+              <w:t>Hameister</w:t>
+            </w:r>
+            <w:proofErr w:type="spellEnd"/>
           </w:p>
         </w:tc>
         <w:tc>
@@ -6963,44 +7169,48 @@
                 <w:sz w:val="24"/>
               </w:rPr>
             </w:pPr>
+            <w:proofErr w:type="spellStart"/>
             <w:r>
               <w:rPr>
                 <w:sz w:val="24"/>
               </w:rPr>
               <w:t>Isy</w:t>
             </w:r>
-          </w:p>
-        </w:tc>
-        <w:tc>
-          <w:tcPr>
-            <w:tcW w:w="1666" w:type="pct"/>
-          </w:tcPr>
-          <w:p>
-            <w:pPr>
-              <w:jc w:val="center"/>
-              <w:rPr>
-                <w:sz w:val="24"/>
-              </w:rPr>
-            </w:pPr>
-          </w:p>
-        </w:tc>
-        <w:tc>
-          <w:tcPr>
-            <w:tcW w:w="1667" w:type="pct"/>
-          </w:tcPr>
-          <w:p>
-            <w:pPr>
-              <w:jc w:val="center"/>
-              <w:rPr>
-                <w:sz w:val="24"/>
-              </w:rPr>
-            </w:pPr>
+            <w:proofErr w:type="spellEnd"/>
+          </w:p>
+        </w:tc>
+        <w:tc>
+          <w:tcPr>
+            <w:tcW w:w="1666" w:type="pct"/>
+          </w:tcPr>
+          <w:p>
+            <w:pPr>
+              <w:jc w:val="center"/>
+              <w:rPr>
+                <w:sz w:val="24"/>
+              </w:rPr>
+            </w:pPr>
+          </w:p>
+        </w:tc>
+        <w:tc>
+          <w:tcPr>
+            <w:tcW w:w="1667" w:type="pct"/>
+          </w:tcPr>
+          <w:p>
+            <w:pPr>
+              <w:jc w:val="center"/>
+              <w:rPr>
+                <w:sz w:val="24"/>
+              </w:rPr>
+            </w:pPr>
+            <w:proofErr w:type="spellStart"/>
             <w:r>
               <w:rPr>
                 <w:sz w:val="24"/>
               </w:rPr>
               <w:t>Isy</w:t>
             </w:r>
+            <w:proofErr w:type="spellEnd"/>
           </w:p>
         </w:tc>
       </w:tr>
@@ -7154,12 +7364,14 @@
                 <w:sz w:val="24"/>
               </w:rPr>
             </w:pPr>
+            <w:proofErr w:type="spellStart"/>
             <w:r>
               <w:rPr>
                 <w:sz w:val="24"/>
               </w:rPr>
               <w:t>Pat_Doughty</w:t>
             </w:r>
+            <w:proofErr w:type="spellEnd"/>
           </w:p>
         </w:tc>
       </w:tr>
@@ -7207,12 +7419,14 @@
                 <w:sz w:val="24"/>
               </w:rPr>
             </w:pPr>
+            <w:proofErr w:type="spellStart"/>
             <w:r>
               <w:rPr>
                 <w:sz w:val="24"/>
               </w:rPr>
               <w:t>Sam_Koski</w:t>
             </w:r>
+            <w:proofErr w:type="spellEnd"/>
           </w:p>
         </w:tc>
       </w:tr>
@@ -7260,12 +7474,14 @@
                 <w:sz w:val="24"/>
               </w:rPr>
             </w:pPr>
+            <w:proofErr w:type="spellStart"/>
             <w:r>
               <w:rPr>
                 <w:sz w:val="24"/>
               </w:rPr>
               <w:t>Chris_Fuelling</w:t>
             </w:r>
+            <w:proofErr w:type="spellEnd"/>
           </w:p>
         </w:tc>
       </w:tr>
@@ -7317,7 +7533,21 @@
               <w:rPr>
                 <w:sz w:val="24"/>
               </w:rPr>
-              <w:t>Spr_B2W2_Maylene  (Blond)</w:t>
+              <w:t>Spr_B2W2_</w:t>
+            </w:r>
+            <w:proofErr w:type="gramStart"/>
+            <w:r>
+              <w:rPr>
+                <w:sz w:val="24"/>
+              </w:rPr>
+              <w:t>Maylene  (</w:t>
+            </w:r>
+            <w:proofErr w:type="gramEnd"/>
+            <w:r>
+              <w:rPr>
+                <w:sz w:val="24"/>
+              </w:rPr>
+              <w:t>Blond)</w:t>
             </w:r>
           </w:p>
         </w:tc>
@@ -7366,33 +7596,43 @@
                 <w:sz w:val="24"/>
               </w:rPr>
             </w:pPr>
+            <w:proofErr w:type="spellStart"/>
             <w:r>
               <w:rPr>
                 <w:sz w:val="24"/>
               </w:rPr>
               <w:t>Lou_Dolphin</w:t>
             </w:r>
-          </w:p>
-        </w:tc>
-      </w:tr>
-      <w:tr>
-        <w:tc>
-          <w:tcPr>
-            <w:tcW w:w="1666" w:type="pct"/>
-          </w:tcPr>
-          <w:p>
-            <w:pPr>
-              <w:jc w:val="center"/>
-              <w:rPr>
-                <w:sz w:val="24"/>
-              </w:rPr>
-            </w:pPr>
-            <w:r>
-              <w:rPr>
-                <w:sz w:val="24"/>
-              </w:rPr>
-              <w:t>Tracey Sketchum</w:t>
-            </w:r>
+            <w:proofErr w:type="spellEnd"/>
+          </w:p>
+        </w:tc>
+      </w:tr>
+      <w:tr>
+        <w:tc>
+          <w:tcPr>
+            <w:tcW w:w="1666" w:type="pct"/>
+          </w:tcPr>
+          <w:p>
+            <w:pPr>
+              <w:jc w:val="center"/>
+              <w:rPr>
+                <w:sz w:val="24"/>
+              </w:rPr>
+            </w:pPr>
+            <w:r>
+              <w:rPr>
+                <w:sz w:val="24"/>
+              </w:rPr>
+              <w:t xml:space="preserve">Tracey </w:t>
+            </w:r>
+            <w:proofErr w:type="spellStart"/>
+            <w:r>
+              <w:rPr>
+                <w:sz w:val="24"/>
+              </w:rPr>
+              <w:t>Sketchum</w:t>
+            </w:r>
+            <w:proofErr w:type="spellEnd"/>
           </w:p>
         </w:tc>
         <w:tc>
@@ -7519,12 +7759,14 @@
                 <w:sz w:val="24"/>
               </w:rPr>
             </w:pPr>
+            <w:proofErr w:type="spellStart"/>
             <w:r>
               <w:rPr>
                 <w:sz w:val="24"/>
               </w:rPr>
               <w:t>Anna_Ratliff</w:t>
             </w:r>
+            <w:proofErr w:type="spellEnd"/>
           </w:p>
         </w:tc>
       </w:tr>
@@ -7572,12 +7814,14 @@
                 <w:sz w:val="24"/>
               </w:rPr>
             </w:pPr>
+            <w:proofErr w:type="spellStart"/>
             <w:r>
               <w:rPr>
                 <w:sz w:val="24"/>
               </w:rPr>
               <w:t>HGSS_Lyra</w:t>
             </w:r>
+            <w:proofErr w:type="spellEnd"/>
           </w:p>
         </w:tc>
       </w:tr>
@@ -7629,8 +7873,16 @@
               <w:rPr>
                 <w:sz w:val="24"/>
               </w:rPr>
-              <w:t>Spr_B2W2_Candice  ???</w:t>
-            </w:r>
+              <w:t>Spr_B2W2_</w:t>
+            </w:r>
+            <w:proofErr w:type="gramStart"/>
+            <w:r>
+              <w:rPr>
+                <w:sz w:val="24"/>
+              </w:rPr>
+              <w:t>Candice  ???</w:t>
+            </w:r>
+            <w:proofErr w:type="gramEnd"/>
           </w:p>
         </w:tc>
       </w:tr>
@@ -7725,12 +7977,14 @@
                 <w:sz w:val="24"/>
               </w:rPr>
             </w:pPr>
+            <w:proofErr w:type="spellStart"/>
             <w:r>
               <w:rPr>
                 <w:sz w:val="24"/>
               </w:rPr>
               <w:t>Ethan_Jermain</w:t>
             </w:r>
+            <w:proofErr w:type="spellEnd"/>
           </w:p>
         </w:tc>
       </w:tr>
@@ -7778,11 +8032,19 @@
                 <w:sz w:val="24"/>
               </w:rPr>
             </w:pPr>
-            <w:r>
-              <w:rPr>
-                <w:sz w:val="24"/>
-              </w:rPr>
-              <w:t>HGSS_Trainer_Red (Orange)</w:t>
+            <w:proofErr w:type="spellStart"/>
+            <w:r>
+              <w:rPr>
+                <w:sz w:val="24"/>
+              </w:rPr>
+              <w:t>HGSS_Trainer_Red</w:t>
+            </w:r>
+            <w:proofErr w:type="spellEnd"/>
+            <w:r>
+              <w:rPr>
+                <w:sz w:val="24"/>
+              </w:rPr>
+              <w:t xml:space="preserve"> (Orange)</w:t>
             </w:r>
           </w:p>
         </w:tc>
@@ -7831,11 +8093,19 @@
                 <w:sz w:val="24"/>
               </w:rPr>
             </w:pPr>
-            <w:r>
-              <w:rPr>
-                <w:sz w:val="24"/>
-              </w:rPr>
-              <w:t>HGSS_Ethan (Orange)</w:t>
+            <w:proofErr w:type="spellStart"/>
+            <w:r>
+              <w:rPr>
+                <w:sz w:val="24"/>
+              </w:rPr>
+              <w:t>HGSS_Ethan</w:t>
+            </w:r>
+            <w:proofErr w:type="spellEnd"/>
+            <w:r>
+              <w:rPr>
+                <w:sz w:val="24"/>
+              </w:rPr>
+              <w:t xml:space="preserve"> (Orange)</w:t>
             </w:r>
           </w:p>
         </w:tc>
@@ -7990,12 +8260,14 @@
                 <w:sz w:val="24"/>
               </w:rPr>
             </w:pPr>
+            <w:proofErr w:type="spellStart"/>
             <w:r>
               <w:rPr>
                 <w:sz w:val="24"/>
               </w:rPr>
               <w:t>Pt_Lucas</w:t>
             </w:r>
+            <w:proofErr w:type="spellEnd"/>
           </w:p>
         </w:tc>
       </w:tr>
@@ -8043,11 +8315,19 @@
                 <w:sz w:val="24"/>
               </w:rPr>
             </w:pPr>
-            <w:r>
-              <w:rPr>
-                <w:sz w:val="24"/>
-              </w:rPr>
-              <w:t>HGSS_Ethan (Green)</w:t>
+            <w:proofErr w:type="spellStart"/>
+            <w:r>
+              <w:rPr>
+                <w:sz w:val="24"/>
+              </w:rPr>
+              <w:t>HGSS_Ethan</w:t>
+            </w:r>
+            <w:proofErr w:type="spellEnd"/>
+            <w:r>
+              <w:rPr>
+                <w:sz w:val="24"/>
+              </w:rPr>
+              <w:t xml:space="preserve"> (Green)</w:t>
             </w:r>
           </w:p>
         </w:tc>
@@ -8276,150 +8556,168 @@
                 <w:sz w:val="24"/>
               </w:rPr>
             </w:pPr>
+            <w:proofErr w:type="spellStart"/>
             <w:r>
               <w:rPr>
                 <w:sz w:val="24"/>
               </w:rPr>
               <w:t>Maukul</w:t>
             </w:r>
-          </w:p>
-        </w:tc>
-        <w:tc>
-          <w:tcPr>
-            <w:tcW w:w="1666" w:type="pct"/>
-          </w:tcPr>
-          <w:p>
-            <w:pPr>
-              <w:jc w:val="center"/>
-              <w:rPr>
-                <w:sz w:val="24"/>
-              </w:rPr>
-            </w:pPr>
-          </w:p>
-        </w:tc>
-        <w:tc>
-          <w:tcPr>
-            <w:tcW w:w="1667" w:type="pct"/>
-          </w:tcPr>
-          <w:p>
-            <w:pPr>
-              <w:jc w:val="center"/>
-              <w:rPr>
-                <w:sz w:val="24"/>
-              </w:rPr>
-            </w:pPr>
+            <w:proofErr w:type="spellEnd"/>
+          </w:p>
+        </w:tc>
+        <w:tc>
+          <w:tcPr>
+            <w:tcW w:w="1666" w:type="pct"/>
+          </w:tcPr>
+          <w:p>
+            <w:pPr>
+              <w:jc w:val="center"/>
+              <w:rPr>
+                <w:sz w:val="24"/>
+              </w:rPr>
+            </w:pPr>
+          </w:p>
+        </w:tc>
+        <w:tc>
+          <w:tcPr>
+            <w:tcW w:w="1667" w:type="pct"/>
+          </w:tcPr>
+          <w:p>
+            <w:pPr>
+              <w:jc w:val="center"/>
+              <w:rPr>
+                <w:sz w:val="24"/>
+              </w:rPr>
+            </w:pPr>
+            <w:proofErr w:type="spellStart"/>
             <w:r>
               <w:rPr>
                 <w:sz w:val="24"/>
               </w:rPr>
               <w:t>Mau_Kul</w:t>
             </w:r>
-          </w:p>
-        </w:tc>
-      </w:tr>
-      <w:tr>
-        <w:tc>
-          <w:tcPr>
-            <w:tcW w:w="1666" w:type="pct"/>
-          </w:tcPr>
-          <w:p>
-            <w:pPr>
-              <w:jc w:val="center"/>
-              <w:rPr>
-                <w:sz w:val="24"/>
-              </w:rPr>
-            </w:pPr>
+            <w:proofErr w:type="spellEnd"/>
+          </w:p>
+        </w:tc>
+      </w:tr>
+      <w:tr>
+        <w:tc>
+          <w:tcPr>
+            <w:tcW w:w="1666" w:type="pct"/>
+          </w:tcPr>
+          <w:p>
+            <w:pPr>
+              <w:jc w:val="center"/>
+              <w:rPr>
+                <w:sz w:val="24"/>
+              </w:rPr>
+            </w:pPr>
+            <w:proofErr w:type="spellStart"/>
             <w:r>
               <w:rPr>
                 <w:sz w:val="24"/>
               </w:rPr>
               <w:t>Moolou</w:t>
             </w:r>
-          </w:p>
-        </w:tc>
-        <w:tc>
-          <w:tcPr>
-            <w:tcW w:w="1666" w:type="pct"/>
-          </w:tcPr>
-          <w:p>
-            <w:pPr>
-              <w:jc w:val="center"/>
-              <w:rPr>
-                <w:sz w:val="24"/>
-              </w:rPr>
-            </w:pPr>
-          </w:p>
-        </w:tc>
-        <w:tc>
-          <w:tcPr>
-            <w:tcW w:w="1667" w:type="pct"/>
-          </w:tcPr>
-          <w:p>
-            <w:pPr>
-              <w:jc w:val="center"/>
-              <w:rPr>
-                <w:sz w:val="24"/>
-              </w:rPr>
-            </w:pPr>
-            <w:r>
-              <w:rPr>
-                <w:sz w:val="24"/>
-              </w:rPr>
-              <w:t>Pt_Lucas (Gray)</w:t>
-            </w:r>
-          </w:p>
-        </w:tc>
-      </w:tr>
-      <w:tr>
-        <w:tc>
-          <w:tcPr>
-            <w:tcW w:w="1666" w:type="pct"/>
-          </w:tcPr>
-          <w:p>
-            <w:pPr>
-              <w:jc w:val="center"/>
-              <w:rPr>
-                <w:sz w:val="24"/>
-              </w:rPr>
-            </w:pPr>
+            <w:proofErr w:type="spellEnd"/>
+          </w:p>
+        </w:tc>
+        <w:tc>
+          <w:tcPr>
+            <w:tcW w:w="1666" w:type="pct"/>
+          </w:tcPr>
+          <w:p>
+            <w:pPr>
+              <w:jc w:val="center"/>
+              <w:rPr>
+                <w:sz w:val="24"/>
+              </w:rPr>
+            </w:pPr>
+          </w:p>
+        </w:tc>
+        <w:tc>
+          <w:tcPr>
+            <w:tcW w:w="1667" w:type="pct"/>
+          </w:tcPr>
+          <w:p>
+            <w:pPr>
+              <w:jc w:val="center"/>
+              <w:rPr>
+                <w:sz w:val="24"/>
+              </w:rPr>
+            </w:pPr>
+            <w:proofErr w:type="spellStart"/>
+            <w:r>
+              <w:rPr>
+                <w:sz w:val="24"/>
+              </w:rPr>
+              <w:t>Pt_Lucas</w:t>
+            </w:r>
+            <w:proofErr w:type="spellEnd"/>
+            <w:r>
+              <w:rPr>
+                <w:sz w:val="24"/>
+              </w:rPr>
+              <w:t xml:space="preserve"> (Gray)</w:t>
+            </w:r>
+          </w:p>
+        </w:tc>
+      </w:tr>
+      <w:tr>
+        <w:tc>
+          <w:tcPr>
+            <w:tcW w:w="1666" w:type="pct"/>
+          </w:tcPr>
+          <w:p>
+            <w:pPr>
+              <w:jc w:val="center"/>
+              <w:rPr>
+                <w:sz w:val="24"/>
+              </w:rPr>
+            </w:pPr>
+            <w:proofErr w:type="spellStart"/>
             <w:r>
               <w:rPr>
                 <w:sz w:val="24"/>
               </w:rPr>
               <w:t>Brocean</w:t>
             </w:r>
-          </w:p>
-        </w:tc>
-        <w:tc>
-          <w:tcPr>
-            <w:tcW w:w="1666" w:type="pct"/>
-          </w:tcPr>
-          <w:p>
-            <w:pPr>
-              <w:jc w:val="center"/>
-              <w:rPr>
-                <w:sz w:val="24"/>
-              </w:rPr>
-            </w:pPr>
-          </w:p>
-        </w:tc>
-        <w:tc>
-          <w:tcPr>
-            <w:tcW w:w="1667" w:type="pct"/>
-          </w:tcPr>
-          <w:p>
-            <w:pPr>
-              <w:jc w:val="center"/>
-              <w:rPr>
-                <w:sz w:val="24"/>
-              </w:rPr>
-            </w:pPr>
+            <w:proofErr w:type="spellEnd"/>
+          </w:p>
+        </w:tc>
+        <w:tc>
+          <w:tcPr>
+            <w:tcW w:w="1666" w:type="pct"/>
+          </w:tcPr>
+          <w:p>
+            <w:pPr>
+              <w:jc w:val="center"/>
+              <w:rPr>
+                <w:sz w:val="24"/>
+              </w:rPr>
+            </w:pPr>
+          </w:p>
+        </w:tc>
+        <w:tc>
+          <w:tcPr>
+            <w:tcW w:w="1667" w:type="pct"/>
+          </w:tcPr>
+          <w:p>
+            <w:pPr>
+              <w:jc w:val="center"/>
+              <w:rPr>
+                <w:sz w:val="24"/>
+              </w:rPr>
+            </w:pPr>
+            <w:proofErr w:type="spellStart"/>
             <w:r>
               <w:rPr>
                 <w:sz w:val="24"/>
               </w:rPr>
               <w:t>Pt_Lucas</w:t>
             </w:r>
+            <w:proofErr w:type="spellEnd"/>
             <w:r>
               <w:rPr>
                 <w:sz w:val="24"/>
@@ -8526,12 +8824,14 @@
                 <w:sz w:val="24"/>
               </w:rPr>
             </w:pPr>
+            <w:proofErr w:type="spellStart"/>
             <w:r>
               <w:rPr>
                 <w:sz w:val="24"/>
               </w:rPr>
               <w:t>Pt_Dawn</w:t>
             </w:r>
+            <w:proofErr w:type="spellEnd"/>
           </w:p>
         </w:tc>
       </w:tr>
@@ -8679,12 +8979,14 @@
                 <w:sz w:val="24"/>
               </w:rPr>
             </w:pPr>
+            <w:proofErr w:type="spellStart"/>
             <w:r>
               <w:rPr>
                 <w:sz w:val="24"/>
               </w:rPr>
               <w:t>RSE_Wally_battle_sprite</w:t>
             </w:r>
+            <w:proofErr w:type="spellEnd"/>
           </w:p>
         </w:tc>
       </w:tr>
@@ -8732,12 +9034,14 @@
                 <w:sz w:val="24"/>
               </w:rPr>
             </w:pPr>
+            <w:proofErr w:type="spellStart"/>
             <w:r>
               <w:rPr>
                 <w:sz w:val="24"/>
               </w:rPr>
               <w:t>Spr_BW_N</w:t>
             </w:r>
+            <w:proofErr w:type="spellEnd"/>
           </w:p>
         </w:tc>
       </w:tr>
@@ -8907,12 +9211,14 @@
                 <w:sz w:val="24"/>
               </w:rPr>
             </w:pPr>
+            <w:proofErr w:type="spellStart"/>
             <w:r>
               <w:rPr>
                 <w:sz w:val="24"/>
               </w:rPr>
               <w:t>Hau</w:t>
             </w:r>
+            <w:proofErr w:type="spellEnd"/>
           </w:p>
         </w:tc>
         <w:tc>
@@ -8960,12 +9266,14 @@
                 <w:sz w:val="24"/>
               </w:rPr>
             </w:pPr>
+            <w:proofErr w:type="spellStart"/>
             <w:r>
               <w:rPr>
                 <w:sz w:val="24"/>
               </w:rPr>
               <w:t>Kukui</w:t>
             </w:r>
+            <w:proofErr w:type="spellEnd"/>
           </w:p>
         </w:tc>
         <w:tc>
@@ -9051,12 +9359,14 @@
                 <w:sz w:val="24"/>
               </w:rPr>
             </w:pPr>
+            <w:proofErr w:type="spellStart"/>
             <w:r>
               <w:rPr>
                 <w:sz w:val="24"/>
               </w:rPr>
               <w:t>lookerbattle</w:t>
             </w:r>
+            <w:proofErr w:type="spellEnd"/>
           </w:p>
         </w:tc>
       </w:tr>
@@ -9484,200 +9794,210 @@
                 <w:sz w:val="24"/>
               </w:rPr>
             </w:pPr>
+            <w:proofErr w:type="spellStart"/>
             <w:r>
               <w:rPr>
                 <w:sz w:val="24"/>
               </w:rPr>
               <w:t>Saske</w:t>
             </w:r>
-          </w:p>
-        </w:tc>
-        <w:tc>
-          <w:tcPr>
-            <w:tcW w:w="1666" w:type="pct"/>
-          </w:tcPr>
-          <w:p>
-            <w:pPr>
-              <w:jc w:val="center"/>
-              <w:rPr>
-                <w:sz w:val="24"/>
-              </w:rPr>
-            </w:pPr>
-          </w:p>
-        </w:tc>
-        <w:tc>
-          <w:tcPr>
-            <w:tcW w:w="1667" w:type="pct"/>
-          </w:tcPr>
-          <w:p>
-            <w:pPr>
-              <w:jc w:val="center"/>
-              <w:rPr>
-                <w:sz w:val="24"/>
-              </w:rPr>
-            </w:pPr>
-          </w:p>
-        </w:tc>
-      </w:tr>
-      <w:tr>
-        <w:tc>
-          <w:tcPr>
-            <w:tcW w:w="1666" w:type="pct"/>
-          </w:tcPr>
-          <w:p>
-            <w:pPr>
-              <w:jc w:val="center"/>
-              <w:rPr>
-                <w:sz w:val="24"/>
-              </w:rPr>
-            </w:pPr>
+            <w:proofErr w:type="spellEnd"/>
+          </w:p>
+        </w:tc>
+        <w:tc>
+          <w:tcPr>
+            <w:tcW w:w="1666" w:type="pct"/>
+          </w:tcPr>
+          <w:p>
+            <w:pPr>
+              <w:jc w:val="center"/>
+              <w:rPr>
+                <w:sz w:val="24"/>
+              </w:rPr>
+            </w:pPr>
+          </w:p>
+        </w:tc>
+        <w:tc>
+          <w:tcPr>
+            <w:tcW w:w="1667" w:type="pct"/>
+          </w:tcPr>
+          <w:p>
+            <w:pPr>
+              <w:jc w:val="center"/>
+              <w:rPr>
+                <w:sz w:val="24"/>
+              </w:rPr>
+            </w:pPr>
+          </w:p>
+        </w:tc>
+      </w:tr>
+      <w:tr>
+        <w:tc>
+          <w:tcPr>
+            <w:tcW w:w="1666" w:type="pct"/>
+          </w:tcPr>
+          <w:p>
+            <w:pPr>
+              <w:jc w:val="center"/>
+              <w:rPr>
+                <w:sz w:val="24"/>
+              </w:rPr>
+            </w:pPr>
+            <w:proofErr w:type="spellStart"/>
             <w:r>
               <w:rPr>
                 <w:sz w:val="24"/>
               </w:rPr>
               <w:t>Choji</w:t>
             </w:r>
-          </w:p>
-        </w:tc>
-        <w:tc>
-          <w:tcPr>
-            <w:tcW w:w="1666" w:type="pct"/>
-          </w:tcPr>
-          <w:p>
-            <w:pPr>
-              <w:jc w:val="center"/>
-              <w:rPr>
-                <w:sz w:val="24"/>
-              </w:rPr>
-            </w:pPr>
-          </w:p>
-        </w:tc>
-        <w:tc>
-          <w:tcPr>
-            <w:tcW w:w="1667" w:type="pct"/>
-          </w:tcPr>
-          <w:p>
-            <w:pPr>
-              <w:jc w:val="center"/>
-              <w:rPr>
-                <w:sz w:val="24"/>
-              </w:rPr>
-            </w:pPr>
-          </w:p>
-        </w:tc>
-      </w:tr>
-      <w:tr>
-        <w:tc>
-          <w:tcPr>
-            <w:tcW w:w="1666" w:type="pct"/>
-          </w:tcPr>
-          <w:p>
-            <w:pPr>
-              <w:jc w:val="center"/>
-              <w:rPr>
-                <w:sz w:val="24"/>
-              </w:rPr>
-            </w:pPr>
+            <w:proofErr w:type="spellEnd"/>
+          </w:p>
+        </w:tc>
+        <w:tc>
+          <w:tcPr>
+            <w:tcW w:w="1666" w:type="pct"/>
+          </w:tcPr>
+          <w:p>
+            <w:pPr>
+              <w:jc w:val="center"/>
+              <w:rPr>
+                <w:sz w:val="24"/>
+              </w:rPr>
+            </w:pPr>
+          </w:p>
+        </w:tc>
+        <w:tc>
+          <w:tcPr>
+            <w:tcW w:w="1667" w:type="pct"/>
+          </w:tcPr>
+          <w:p>
+            <w:pPr>
+              <w:jc w:val="center"/>
+              <w:rPr>
+                <w:sz w:val="24"/>
+              </w:rPr>
+            </w:pPr>
+          </w:p>
+        </w:tc>
+      </w:tr>
+      <w:tr>
+        <w:tc>
+          <w:tcPr>
+            <w:tcW w:w="1666" w:type="pct"/>
+          </w:tcPr>
+          <w:p>
+            <w:pPr>
+              <w:jc w:val="center"/>
+              <w:rPr>
+                <w:sz w:val="24"/>
+              </w:rPr>
+            </w:pPr>
+            <w:proofErr w:type="spellStart"/>
             <w:r>
               <w:rPr>
                 <w:sz w:val="24"/>
               </w:rPr>
               <w:t>Kiba</w:t>
             </w:r>
-          </w:p>
-        </w:tc>
-        <w:tc>
-          <w:tcPr>
-            <w:tcW w:w="1666" w:type="pct"/>
-          </w:tcPr>
-          <w:p>
-            <w:pPr>
-              <w:jc w:val="center"/>
-              <w:rPr>
-                <w:sz w:val="24"/>
-              </w:rPr>
-            </w:pPr>
-          </w:p>
-        </w:tc>
-        <w:tc>
-          <w:tcPr>
-            <w:tcW w:w="1667" w:type="pct"/>
-          </w:tcPr>
-          <w:p>
-            <w:pPr>
-              <w:jc w:val="center"/>
-              <w:rPr>
-                <w:sz w:val="24"/>
-              </w:rPr>
-            </w:pPr>
-          </w:p>
-        </w:tc>
-      </w:tr>
-      <w:tr>
-        <w:tc>
-          <w:tcPr>
-            <w:tcW w:w="1666" w:type="pct"/>
-          </w:tcPr>
-          <w:p>
-            <w:pPr>
-              <w:jc w:val="center"/>
-              <w:rPr>
-                <w:sz w:val="24"/>
-              </w:rPr>
-            </w:pPr>
+            <w:proofErr w:type="spellEnd"/>
+          </w:p>
+        </w:tc>
+        <w:tc>
+          <w:tcPr>
+            <w:tcW w:w="1666" w:type="pct"/>
+          </w:tcPr>
+          <w:p>
+            <w:pPr>
+              <w:jc w:val="center"/>
+              <w:rPr>
+                <w:sz w:val="24"/>
+              </w:rPr>
+            </w:pPr>
+          </w:p>
+        </w:tc>
+        <w:tc>
+          <w:tcPr>
+            <w:tcW w:w="1667" w:type="pct"/>
+          </w:tcPr>
+          <w:p>
+            <w:pPr>
+              <w:jc w:val="center"/>
+              <w:rPr>
+                <w:sz w:val="24"/>
+              </w:rPr>
+            </w:pPr>
+          </w:p>
+        </w:tc>
+      </w:tr>
+      <w:tr>
+        <w:tc>
+          <w:tcPr>
+            <w:tcW w:w="1666" w:type="pct"/>
+          </w:tcPr>
+          <w:p>
+            <w:pPr>
+              <w:jc w:val="center"/>
+              <w:rPr>
+                <w:sz w:val="24"/>
+              </w:rPr>
+            </w:pPr>
+            <w:proofErr w:type="spellStart"/>
             <w:r>
               <w:rPr>
                 <w:sz w:val="24"/>
               </w:rPr>
               <w:t>Neji</w:t>
             </w:r>
-          </w:p>
-        </w:tc>
-        <w:tc>
-          <w:tcPr>
-            <w:tcW w:w="1666" w:type="pct"/>
-          </w:tcPr>
-          <w:p>
-            <w:pPr>
-              <w:jc w:val="center"/>
-              <w:rPr>
-                <w:sz w:val="24"/>
-              </w:rPr>
-            </w:pPr>
-          </w:p>
-        </w:tc>
-        <w:tc>
-          <w:tcPr>
-            <w:tcW w:w="1667" w:type="pct"/>
-          </w:tcPr>
-          <w:p>
-            <w:pPr>
-              <w:jc w:val="center"/>
-              <w:rPr>
-                <w:sz w:val="24"/>
-              </w:rPr>
-            </w:pPr>
-          </w:p>
-        </w:tc>
-      </w:tr>
-      <w:tr>
-        <w:tc>
-          <w:tcPr>
-            <w:tcW w:w="1666" w:type="pct"/>
-          </w:tcPr>
-          <w:p>
-            <w:pPr>
-              <w:jc w:val="center"/>
-              <w:rPr>
-                <w:sz w:val="24"/>
-              </w:rPr>
-            </w:pPr>
+            <w:proofErr w:type="spellEnd"/>
+          </w:p>
+        </w:tc>
+        <w:tc>
+          <w:tcPr>
+            <w:tcW w:w="1666" w:type="pct"/>
+          </w:tcPr>
+          <w:p>
+            <w:pPr>
+              <w:jc w:val="center"/>
+              <w:rPr>
+                <w:sz w:val="24"/>
+              </w:rPr>
+            </w:pPr>
+          </w:p>
+        </w:tc>
+        <w:tc>
+          <w:tcPr>
+            <w:tcW w:w="1667" w:type="pct"/>
+          </w:tcPr>
+          <w:p>
+            <w:pPr>
+              <w:jc w:val="center"/>
+              <w:rPr>
+                <w:sz w:val="24"/>
+              </w:rPr>
+            </w:pPr>
+          </w:p>
+        </w:tc>
+      </w:tr>
+      <w:tr>
+        <w:tc>
+          <w:tcPr>
+            <w:tcW w:w="1666" w:type="pct"/>
+          </w:tcPr>
+          <w:p>
+            <w:pPr>
+              <w:jc w:val="center"/>
+              <w:rPr>
+                <w:sz w:val="24"/>
+              </w:rPr>
+            </w:pPr>
+            <w:proofErr w:type="spellStart"/>
             <w:r>
               <w:rPr>
                 <w:sz w:val="24"/>
               </w:rPr>
               <w:t>Shikamaru</w:t>
             </w:r>
+            <w:proofErr w:type="spellEnd"/>
           </w:p>
         </w:tc>
         <w:tc>
@@ -9770,8 +10090,16 @@
               <w:rPr>
                 <w:sz w:val="24"/>
               </w:rPr>
-              <w:t>Ten Ten</w:t>
-            </w:r>
+              <w:t xml:space="preserve">Ten </w:t>
+            </w:r>
+            <w:proofErr w:type="spellStart"/>
+            <w:r>
+              <w:rPr>
+                <w:sz w:val="24"/>
+              </w:rPr>
+              <w:t>Ten</w:t>
+            </w:r>
+            <w:proofErr w:type="spellEnd"/>
           </w:p>
         </w:tc>
         <w:tc>
@@ -9860,12 +10188,14 @@
                 <w:sz w:val="24"/>
               </w:rPr>
             </w:pPr>
+            <w:proofErr w:type="spellStart"/>
             <w:r>
               <w:rPr>
                 <w:sz w:val="24"/>
               </w:rPr>
               <w:t>Gaara</w:t>
             </w:r>
+            <w:proofErr w:type="spellEnd"/>
           </w:p>
         </w:tc>
         <w:tc>
@@ -10001,153 +10331,161 @@
                 <w:sz w:val="24"/>
               </w:rPr>
             </w:pPr>
+            <w:proofErr w:type="spellStart"/>
             <w:r>
               <w:rPr>
                 <w:sz w:val="24"/>
               </w:rPr>
               <w:t>Orochimaru</w:t>
             </w:r>
-          </w:p>
-        </w:tc>
-        <w:tc>
-          <w:tcPr>
-            <w:tcW w:w="1666" w:type="pct"/>
-          </w:tcPr>
-          <w:p>
-            <w:pPr>
-              <w:jc w:val="center"/>
-              <w:rPr>
-                <w:sz w:val="24"/>
-              </w:rPr>
-            </w:pPr>
-          </w:p>
-        </w:tc>
-        <w:tc>
-          <w:tcPr>
-            <w:tcW w:w="1667" w:type="pct"/>
-          </w:tcPr>
-          <w:p>
-            <w:pPr>
-              <w:jc w:val="center"/>
-              <w:rPr>
-                <w:sz w:val="24"/>
-              </w:rPr>
-            </w:pPr>
-          </w:p>
-        </w:tc>
-      </w:tr>
-      <w:tr>
-        <w:tc>
-          <w:tcPr>
-            <w:tcW w:w="1666" w:type="pct"/>
-          </w:tcPr>
-          <w:p>
-            <w:pPr>
-              <w:jc w:val="center"/>
-              <w:rPr>
-                <w:sz w:val="24"/>
-              </w:rPr>
-            </w:pPr>
+            <w:proofErr w:type="spellEnd"/>
+          </w:p>
+        </w:tc>
+        <w:tc>
+          <w:tcPr>
+            <w:tcW w:w="1666" w:type="pct"/>
+          </w:tcPr>
+          <w:p>
+            <w:pPr>
+              <w:jc w:val="center"/>
+              <w:rPr>
+                <w:sz w:val="24"/>
+              </w:rPr>
+            </w:pPr>
+          </w:p>
+        </w:tc>
+        <w:tc>
+          <w:tcPr>
+            <w:tcW w:w="1667" w:type="pct"/>
+          </w:tcPr>
+          <w:p>
+            <w:pPr>
+              <w:jc w:val="center"/>
+              <w:rPr>
+                <w:sz w:val="24"/>
+              </w:rPr>
+            </w:pPr>
+          </w:p>
+        </w:tc>
+      </w:tr>
+      <w:tr>
+        <w:tc>
+          <w:tcPr>
+            <w:tcW w:w="1666" w:type="pct"/>
+          </w:tcPr>
+          <w:p>
+            <w:pPr>
+              <w:jc w:val="center"/>
+              <w:rPr>
+                <w:sz w:val="24"/>
+              </w:rPr>
+            </w:pPr>
+            <w:proofErr w:type="spellStart"/>
             <w:r>
               <w:rPr>
                 <w:sz w:val="24"/>
               </w:rPr>
               <w:t>Jiraya</w:t>
             </w:r>
-          </w:p>
-        </w:tc>
-        <w:tc>
-          <w:tcPr>
-            <w:tcW w:w="1666" w:type="pct"/>
-          </w:tcPr>
-          <w:p>
-            <w:pPr>
-              <w:jc w:val="center"/>
-              <w:rPr>
-                <w:sz w:val="24"/>
-              </w:rPr>
-            </w:pPr>
-          </w:p>
-        </w:tc>
-        <w:tc>
-          <w:tcPr>
-            <w:tcW w:w="1667" w:type="pct"/>
-          </w:tcPr>
-          <w:p>
-            <w:pPr>
-              <w:jc w:val="center"/>
-              <w:rPr>
-                <w:sz w:val="24"/>
-              </w:rPr>
-            </w:pPr>
-          </w:p>
-        </w:tc>
-      </w:tr>
-      <w:tr>
-        <w:tc>
-          <w:tcPr>
-            <w:tcW w:w="1666" w:type="pct"/>
-          </w:tcPr>
-          <w:p>
-            <w:pPr>
-              <w:jc w:val="center"/>
-              <w:rPr>
-                <w:sz w:val="24"/>
-              </w:rPr>
-            </w:pPr>
+            <w:proofErr w:type="spellEnd"/>
+          </w:p>
+        </w:tc>
+        <w:tc>
+          <w:tcPr>
+            <w:tcW w:w="1666" w:type="pct"/>
+          </w:tcPr>
+          <w:p>
+            <w:pPr>
+              <w:jc w:val="center"/>
+              <w:rPr>
+                <w:sz w:val="24"/>
+              </w:rPr>
+            </w:pPr>
+          </w:p>
+        </w:tc>
+        <w:tc>
+          <w:tcPr>
+            <w:tcW w:w="1667" w:type="pct"/>
+          </w:tcPr>
+          <w:p>
+            <w:pPr>
+              <w:jc w:val="center"/>
+              <w:rPr>
+                <w:sz w:val="24"/>
+              </w:rPr>
+            </w:pPr>
+          </w:p>
+        </w:tc>
+      </w:tr>
+      <w:tr>
+        <w:tc>
+          <w:tcPr>
+            <w:tcW w:w="1666" w:type="pct"/>
+          </w:tcPr>
+          <w:p>
+            <w:pPr>
+              <w:jc w:val="center"/>
+              <w:rPr>
+                <w:sz w:val="24"/>
+              </w:rPr>
+            </w:pPr>
+            <w:proofErr w:type="spellStart"/>
             <w:r>
               <w:rPr>
                 <w:sz w:val="24"/>
               </w:rPr>
               <w:t>Tsunade</w:t>
             </w:r>
-          </w:p>
-        </w:tc>
-        <w:tc>
-          <w:tcPr>
-            <w:tcW w:w="1666" w:type="pct"/>
-          </w:tcPr>
-          <w:p>
-            <w:pPr>
-              <w:jc w:val="center"/>
-              <w:rPr>
-                <w:sz w:val="24"/>
-              </w:rPr>
-            </w:pPr>
-          </w:p>
-        </w:tc>
-        <w:tc>
-          <w:tcPr>
-            <w:tcW w:w="1667" w:type="pct"/>
-          </w:tcPr>
-          <w:p>
-            <w:pPr>
-              <w:jc w:val="center"/>
-              <w:rPr>
-                <w:sz w:val="24"/>
-              </w:rPr>
-            </w:pPr>
-          </w:p>
-        </w:tc>
-      </w:tr>
-      <w:tr>
-        <w:tc>
-          <w:tcPr>
-            <w:tcW w:w="1666" w:type="pct"/>
-          </w:tcPr>
-          <w:p>
-            <w:pPr>
-              <w:jc w:val="center"/>
-              <w:rPr>
-                <w:sz w:val="24"/>
-              </w:rPr>
-            </w:pPr>
+            <w:proofErr w:type="spellEnd"/>
+          </w:p>
+        </w:tc>
+        <w:tc>
+          <w:tcPr>
+            <w:tcW w:w="1666" w:type="pct"/>
+          </w:tcPr>
+          <w:p>
+            <w:pPr>
+              <w:jc w:val="center"/>
+              <w:rPr>
+                <w:sz w:val="24"/>
+              </w:rPr>
+            </w:pPr>
+          </w:p>
+        </w:tc>
+        <w:tc>
+          <w:tcPr>
+            <w:tcW w:w="1667" w:type="pct"/>
+          </w:tcPr>
+          <w:p>
+            <w:pPr>
+              <w:jc w:val="center"/>
+              <w:rPr>
+                <w:sz w:val="24"/>
+              </w:rPr>
+            </w:pPr>
+          </w:p>
+        </w:tc>
+      </w:tr>
+      <w:tr>
+        <w:tc>
+          <w:tcPr>
+            <w:tcW w:w="1666" w:type="pct"/>
+          </w:tcPr>
+          <w:p>
+            <w:pPr>
+              <w:jc w:val="center"/>
+              <w:rPr>
+                <w:sz w:val="24"/>
+              </w:rPr>
+            </w:pPr>
+            <w:proofErr w:type="spellStart"/>
             <w:r>
               <w:rPr>
                 <w:sz w:val="24"/>
               </w:rPr>
               <w:t>Luffy</w:t>
             </w:r>
+            <w:proofErr w:type="spellEnd"/>
           </w:p>
         </w:tc>
         <w:tc>
@@ -10236,59 +10574,63 @@
                 <w:sz w:val="24"/>
               </w:rPr>
             </w:pPr>
+            <w:proofErr w:type="spellStart"/>
             <w:r>
               <w:rPr>
                 <w:sz w:val="24"/>
               </w:rPr>
               <w:t>Zoro</w:t>
             </w:r>
-          </w:p>
-        </w:tc>
-        <w:tc>
-          <w:tcPr>
-            <w:tcW w:w="1666" w:type="pct"/>
-          </w:tcPr>
-          <w:p>
-            <w:pPr>
-              <w:jc w:val="center"/>
-              <w:rPr>
-                <w:sz w:val="24"/>
-              </w:rPr>
-            </w:pPr>
-          </w:p>
-        </w:tc>
-        <w:tc>
-          <w:tcPr>
-            <w:tcW w:w="1667" w:type="pct"/>
-          </w:tcPr>
-          <w:p>
-            <w:pPr>
-              <w:jc w:val="center"/>
-              <w:rPr>
-                <w:sz w:val="24"/>
-              </w:rPr>
-            </w:pPr>
-          </w:p>
-        </w:tc>
-      </w:tr>
-      <w:tr>
-        <w:tc>
-          <w:tcPr>
-            <w:tcW w:w="1666" w:type="pct"/>
-          </w:tcPr>
-          <w:p>
-            <w:pPr>
-              <w:jc w:val="center"/>
-              <w:rPr>
-                <w:sz w:val="24"/>
-              </w:rPr>
-            </w:pPr>
+            <w:proofErr w:type="spellEnd"/>
+          </w:p>
+        </w:tc>
+        <w:tc>
+          <w:tcPr>
+            <w:tcW w:w="1666" w:type="pct"/>
+          </w:tcPr>
+          <w:p>
+            <w:pPr>
+              <w:jc w:val="center"/>
+              <w:rPr>
+                <w:sz w:val="24"/>
+              </w:rPr>
+            </w:pPr>
+          </w:p>
+        </w:tc>
+        <w:tc>
+          <w:tcPr>
+            <w:tcW w:w="1667" w:type="pct"/>
+          </w:tcPr>
+          <w:p>
+            <w:pPr>
+              <w:jc w:val="center"/>
+              <w:rPr>
+                <w:sz w:val="24"/>
+              </w:rPr>
+            </w:pPr>
+          </w:p>
+        </w:tc>
+      </w:tr>
+      <w:tr>
+        <w:tc>
+          <w:tcPr>
+            <w:tcW w:w="1666" w:type="pct"/>
+          </w:tcPr>
+          <w:p>
+            <w:pPr>
+              <w:jc w:val="center"/>
+              <w:rPr>
+                <w:sz w:val="24"/>
+              </w:rPr>
+            </w:pPr>
+            <w:proofErr w:type="spellStart"/>
             <w:r>
               <w:rPr>
                 <w:sz w:val="24"/>
               </w:rPr>
               <w:t>Usopp</w:t>
             </w:r>
+            <w:proofErr w:type="spellEnd"/>
           </w:p>
         </w:tc>
         <w:tc>
@@ -10377,12 +10719,14 @@
                 <w:sz w:val="24"/>
               </w:rPr>
             </w:pPr>
+            <w:proofErr w:type="spellStart"/>
             <w:r>
               <w:rPr>
                 <w:sz w:val="24"/>
               </w:rPr>
               <w:t>Sanji</w:t>
             </w:r>
+            <w:proofErr w:type="spellEnd"/>
           </w:p>
         </w:tc>
         <w:tc>
@@ -10644,12 +10988,14 @@
                 <w:sz w:val="24"/>
               </w:rPr>
             </w:pPr>
+            <w:proofErr w:type="spellStart"/>
             <w:r>
               <w:rPr>
                 <w:sz w:val="24"/>
               </w:rPr>
               <w:t>HGSS_Kimono_Girl</w:t>
             </w:r>
+            <w:proofErr w:type="spellEnd"/>
           </w:p>
         </w:tc>
       </w:tr>
@@ -10718,65 +11064,77 @@
                 <w:sz w:val="24"/>
               </w:rPr>
             </w:pPr>
+            <w:proofErr w:type="spellStart"/>
             <w:r>
               <w:rPr>
                 <w:sz w:val="24"/>
               </w:rPr>
               <w:t>Cubert</w:t>
             </w:r>
-          </w:p>
-        </w:tc>
-        <w:tc>
-          <w:tcPr>
-            <w:tcW w:w="1666" w:type="pct"/>
-          </w:tcPr>
-          <w:p>
-            <w:pPr>
-              <w:jc w:val="center"/>
-              <w:rPr>
-                <w:sz w:val="24"/>
-              </w:rPr>
-            </w:pPr>
-          </w:p>
-        </w:tc>
-        <w:tc>
-          <w:tcPr>
-            <w:tcW w:w="1667" w:type="pct"/>
-          </w:tcPr>
-          <w:p>
-            <w:pPr>
-              <w:jc w:val="center"/>
-              <w:rPr>
-                <w:sz w:val="24"/>
-              </w:rPr>
-            </w:pPr>
+            <w:proofErr w:type="spellEnd"/>
+          </w:p>
+        </w:tc>
+        <w:tc>
+          <w:tcPr>
+            <w:tcW w:w="1666" w:type="pct"/>
+          </w:tcPr>
+          <w:p>
+            <w:pPr>
+              <w:jc w:val="center"/>
+              <w:rPr>
+                <w:sz w:val="24"/>
+              </w:rPr>
+            </w:pPr>
+          </w:p>
+        </w:tc>
+        <w:tc>
+          <w:tcPr>
+            <w:tcW w:w="1667" w:type="pct"/>
+          </w:tcPr>
+          <w:p>
+            <w:pPr>
+              <w:jc w:val="center"/>
+              <w:rPr>
+                <w:sz w:val="24"/>
+              </w:rPr>
+            </w:pPr>
+            <w:proofErr w:type="spellStart"/>
             <w:r>
               <w:rPr>
                 <w:sz w:val="24"/>
               </w:rPr>
               <w:t>Cubert</w:t>
             </w:r>
-          </w:p>
-        </w:tc>
-      </w:tr>
-      <w:tr>
-        <w:tc>
-          <w:tcPr>
-            <w:tcW w:w="1666" w:type="pct"/>
-          </w:tcPr>
-          <w:p>
-            <w:pPr>
-              <w:jc w:val="center"/>
-              <w:rPr>
-                <w:sz w:val="24"/>
-              </w:rPr>
-            </w:pPr>
-            <w:r>
-              <w:rPr>
-                <w:sz w:val="24"/>
-              </w:rPr>
-              <w:t>Kate Kilgus</w:t>
-            </w:r>
+            <w:proofErr w:type="spellEnd"/>
+          </w:p>
+        </w:tc>
+      </w:tr>
+      <w:tr>
+        <w:tc>
+          <w:tcPr>
+            <w:tcW w:w="1666" w:type="pct"/>
+          </w:tcPr>
+          <w:p>
+            <w:pPr>
+              <w:jc w:val="center"/>
+              <w:rPr>
+                <w:sz w:val="24"/>
+              </w:rPr>
+            </w:pPr>
+            <w:r>
+              <w:rPr>
+                <w:sz w:val="24"/>
+              </w:rPr>
+              <w:t xml:space="preserve">Kate </w:t>
+            </w:r>
+            <w:proofErr w:type="spellStart"/>
+            <w:r>
+              <w:rPr>
+                <w:sz w:val="24"/>
+              </w:rPr>
+              <w:t>Kilgus</w:t>
+            </w:r>
+            <w:proofErr w:type="spellEnd"/>
           </w:p>
         </w:tc>
         <w:tc>
@@ -10960,12 +11318,14 @@
                 <w:sz w:val="24"/>
               </w:rPr>
             </w:pPr>
+            <w:proofErr w:type="spellStart"/>
             <w:r>
               <w:rPr>
                 <w:sz w:val="24"/>
               </w:rPr>
               <w:t>Celio</w:t>
             </w:r>
+            <w:proofErr w:type="spellEnd"/>
           </w:p>
         </w:tc>
         <w:tc>
@@ -11092,12 +11452,14 @@
                 <w:sz w:val="24"/>
               </w:rPr>
             </w:pPr>
+            <w:proofErr w:type="spellStart"/>
             <w:r>
               <w:rPr>
                 <w:sz w:val="24"/>
               </w:rPr>
               <w:t>Spr_BW_Iris</w:t>
             </w:r>
+            <w:proofErr w:type="spellEnd"/>
           </w:p>
         </w:tc>
       </w:tr>
@@ -11386,12 +11748,14 @@
                 <w:sz w:val="24"/>
               </w:rPr>
             </w:pPr>
+            <w:proofErr w:type="spellStart"/>
             <w:r>
               <w:rPr>
                 <w:sz w:val="24"/>
               </w:rPr>
               <w:t>Spr_BW_Caitlyn</w:t>
             </w:r>
+            <w:proofErr w:type="spellEnd"/>
           </w:p>
         </w:tc>
       </w:tr>
@@ -11419,8 +11783,6 @@
               </w:rPr>
               <w:t>Jeb</w:t>
             </w:r>
-            <w:bookmarkStart w:id="0" w:name="_GoBack"/>
-            <w:bookmarkEnd w:id="0"/>
           </w:p>
         </w:tc>
         <w:tc>
@@ -11506,12 +11868,14 @@
                 <w:sz w:val="24"/>
               </w:rPr>
             </w:pPr>
+            <w:proofErr w:type="spellStart"/>
             <w:r>
               <w:rPr>
                 <w:sz w:val="24"/>
               </w:rPr>
               <w:t>WillHGSS</w:t>
             </w:r>
+            <w:proofErr w:type="spellEnd"/>
           </w:p>
         </w:tc>
       </w:tr>
@@ -11565,12 +11929,14 @@
                 <w:sz w:val="24"/>
               </w:rPr>
             </w:pPr>
+            <w:proofErr w:type="spellStart"/>
             <w:r>
               <w:rPr>
                 <w:sz w:val="24"/>
               </w:rPr>
               <w:t>Spr_BW_Lenora</w:t>
             </w:r>
+            <w:proofErr w:type="spellEnd"/>
           </w:p>
         </w:tc>
       </w:tr>

</xml_diff>

<commit_message>
6/11 Update I 1/2
Trainer Sprite List Updated
</commit_message>
<xml_diff>
--- a/Data Input Sheets/Sprite and Trainer Organizer.docx
+++ b/Data Input Sheets/Sprite and Trainer Organizer.docx
@@ -13332,269 +13332,313 @@
                 <w:sz w:val="24"/>
               </w:rPr>
             </w:pPr>
+          </w:p>
+        </w:tc>
+      </w:tr>
+      <w:tr>
+        <w:tc>
+          <w:tcPr>
+            <w:tcW w:w="1666" w:type="pct"/>
+          </w:tcPr>
+          <w:p>
+            <w:pPr>
+              <w:jc w:val="center"/>
+              <w:rPr>
+                <w:sz w:val="24"/>
+              </w:rPr>
+            </w:pPr>
+            <w:r>
+              <w:rPr>
+                <w:sz w:val="24"/>
+              </w:rPr>
+              <w:t>Phoenix Explorer</w:t>
+            </w:r>
+          </w:p>
+        </w:tc>
+        <w:tc>
+          <w:tcPr>
+            <w:tcW w:w="1666" w:type="pct"/>
+          </w:tcPr>
+          <w:p>
+            <w:pPr>
+              <w:jc w:val="center"/>
+              <w:rPr>
+                <w:sz w:val="24"/>
+              </w:rPr>
+            </w:pPr>
+          </w:p>
+        </w:tc>
+        <w:tc>
+          <w:tcPr>
+            <w:tcW w:w="1667" w:type="pct"/>
+          </w:tcPr>
+          <w:p>
+            <w:pPr>
+              <w:jc w:val="center"/>
+              <w:rPr>
+                <w:sz w:val="24"/>
+              </w:rPr>
+            </w:pPr>
+          </w:p>
+        </w:tc>
+      </w:tr>
+      <w:tr>
+        <w:tc>
+          <w:tcPr>
+            <w:tcW w:w="1666" w:type="pct"/>
+          </w:tcPr>
+          <w:p>
+            <w:pPr>
+              <w:jc w:val="center"/>
+              <w:rPr>
+                <w:sz w:val="24"/>
+              </w:rPr>
+            </w:pPr>
+            <w:r>
+              <w:rPr>
+                <w:sz w:val="24"/>
+              </w:rPr>
+              <w:t>Phoenix Sage 1</w:t>
+            </w:r>
+          </w:p>
+        </w:tc>
+        <w:tc>
+          <w:tcPr>
+            <w:tcW w:w="1666" w:type="pct"/>
+          </w:tcPr>
+          <w:p>
+            <w:pPr>
+              <w:jc w:val="center"/>
+              <w:rPr>
+                <w:sz w:val="24"/>
+              </w:rPr>
+            </w:pPr>
+          </w:p>
+        </w:tc>
+        <w:tc>
+          <w:tcPr>
+            <w:tcW w:w="1667" w:type="pct"/>
+          </w:tcPr>
+          <w:p>
+            <w:pPr>
+              <w:jc w:val="center"/>
+              <w:rPr>
+                <w:sz w:val="24"/>
+              </w:rPr>
+            </w:pPr>
+          </w:p>
+        </w:tc>
+      </w:tr>
+      <w:tr>
+        <w:tc>
+          <w:tcPr>
+            <w:tcW w:w="1666" w:type="pct"/>
+          </w:tcPr>
+          <w:p>
+            <w:pPr>
+              <w:jc w:val="center"/>
+              <w:rPr>
+                <w:sz w:val="24"/>
+              </w:rPr>
+            </w:pPr>
+            <w:r>
+              <w:rPr>
+                <w:sz w:val="24"/>
+              </w:rPr>
+              <w:t>Phoenix Sage 2</w:t>
+            </w:r>
+          </w:p>
+        </w:tc>
+        <w:tc>
+          <w:tcPr>
+            <w:tcW w:w="1666" w:type="pct"/>
+          </w:tcPr>
+          <w:p>
+            <w:pPr>
+              <w:jc w:val="center"/>
+              <w:rPr>
+                <w:sz w:val="24"/>
+              </w:rPr>
+            </w:pPr>
+          </w:p>
+        </w:tc>
+        <w:tc>
+          <w:tcPr>
+            <w:tcW w:w="1667" w:type="pct"/>
+          </w:tcPr>
+          <w:p>
+            <w:pPr>
+              <w:jc w:val="center"/>
+              <w:rPr>
+                <w:sz w:val="24"/>
+              </w:rPr>
+            </w:pPr>
+          </w:p>
+        </w:tc>
+      </w:tr>
+      <w:tr>
+        <w:tc>
+          <w:tcPr>
+            <w:tcW w:w="1666" w:type="pct"/>
+          </w:tcPr>
+          <w:p>
+            <w:pPr>
+              <w:jc w:val="center"/>
+              <w:rPr>
+                <w:sz w:val="24"/>
+              </w:rPr>
+            </w:pPr>
+            <w:r>
+              <w:rPr>
+                <w:sz w:val="24"/>
+              </w:rPr>
+              <w:t>Phoenix Sage 3</w:t>
+            </w:r>
+          </w:p>
+        </w:tc>
+        <w:tc>
+          <w:tcPr>
+            <w:tcW w:w="1666" w:type="pct"/>
+          </w:tcPr>
+          <w:p>
+            <w:pPr>
+              <w:jc w:val="center"/>
+              <w:rPr>
+                <w:sz w:val="24"/>
+              </w:rPr>
+            </w:pPr>
+          </w:p>
+        </w:tc>
+        <w:tc>
+          <w:tcPr>
+            <w:tcW w:w="1667" w:type="pct"/>
+          </w:tcPr>
+          <w:p>
+            <w:pPr>
+              <w:jc w:val="center"/>
+              <w:rPr>
+                <w:sz w:val="24"/>
+              </w:rPr>
+            </w:pPr>
+          </w:p>
+        </w:tc>
+      </w:tr>
+      <w:tr>
+        <w:tc>
+          <w:tcPr>
+            <w:tcW w:w="1666" w:type="pct"/>
+          </w:tcPr>
+          <w:p>
+            <w:pPr>
+              <w:jc w:val="center"/>
+              <w:rPr>
+                <w:sz w:val="24"/>
+              </w:rPr>
+            </w:pPr>
+            <w:r>
+              <w:rPr>
+                <w:sz w:val="24"/>
+              </w:rPr>
+              <w:t>Rachel Cote</w:t>
+            </w:r>
+          </w:p>
+        </w:tc>
+        <w:tc>
+          <w:tcPr>
+            <w:tcW w:w="1666" w:type="pct"/>
+          </w:tcPr>
+          <w:p>
+            <w:pPr>
+              <w:jc w:val="center"/>
+              <w:rPr>
+                <w:sz w:val="24"/>
+              </w:rPr>
+            </w:pPr>
+          </w:p>
+        </w:tc>
+        <w:tc>
+          <w:tcPr>
+            <w:tcW w:w="1667" w:type="pct"/>
+          </w:tcPr>
+          <w:p>
+            <w:pPr>
+              <w:jc w:val="center"/>
+              <w:rPr>
+                <w:sz w:val="24"/>
+              </w:rPr>
+            </w:pPr>
+          </w:p>
+        </w:tc>
+      </w:tr>
+      <w:tr>
+        <w:tc>
+          <w:tcPr>
+            <w:tcW w:w="1666" w:type="pct"/>
+          </w:tcPr>
+          <w:p>
+            <w:pPr>
+              <w:jc w:val="center"/>
+              <w:rPr>
+                <w:sz w:val="24"/>
+              </w:rPr>
+            </w:pPr>
+            <w:r>
+              <w:rPr>
+                <w:sz w:val="24"/>
+              </w:rPr>
+              <w:t xml:space="preserve">Olivia </w:t>
+            </w:r>
+            <w:proofErr w:type="spellStart"/>
+            <w:r>
+              <w:rPr>
+                <w:sz w:val="24"/>
+              </w:rPr>
+              <w:t>Gerczak</w:t>
+            </w:r>
+            <w:proofErr w:type="spellEnd"/>
+          </w:p>
+        </w:tc>
+        <w:tc>
+          <w:tcPr>
+            <w:tcW w:w="1666" w:type="pct"/>
+          </w:tcPr>
+          <w:p>
+            <w:pPr>
+              <w:jc w:val="center"/>
+              <w:rPr>
+                <w:sz w:val="24"/>
+              </w:rPr>
+            </w:pPr>
+          </w:p>
+        </w:tc>
+        <w:tc>
+          <w:tcPr>
+            <w:tcW w:w="1667" w:type="pct"/>
+          </w:tcPr>
+          <w:p>
+            <w:pPr>
+              <w:jc w:val="center"/>
+              <w:rPr>
+                <w:sz w:val="24"/>
+              </w:rPr>
+            </w:pPr>
+          </w:p>
+        </w:tc>
+      </w:tr>
+      <w:tr>
+        <w:tc>
+          <w:tcPr>
+            <w:tcW w:w="1666" w:type="pct"/>
+          </w:tcPr>
+          <w:p>
+            <w:pPr>
+              <w:jc w:val="center"/>
+              <w:rPr>
+                <w:sz w:val="24"/>
+              </w:rPr>
+            </w:pPr>
             <w:bookmarkStart w:id="0" w:name="_GoBack"/>
             <w:bookmarkEnd w:id="0"/>
-          </w:p>
-        </w:tc>
-      </w:tr>
-      <w:tr>
-        <w:tc>
-          <w:tcPr>
-            <w:tcW w:w="1666" w:type="pct"/>
-          </w:tcPr>
-          <w:p>
-            <w:pPr>
-              <w:jc w:val="center"/>
-              <w:rPr>
-                <w:sz w:val="24"/>
-              </w:rPr>
-            </w:pPr>
-          </w:p>
-        </w:tc>
-        <w:tc>
-          <w:tcPr>
-            <w:tcW w:w="1666" w:type="pct"/>
-          </w:tcPr>
-          <w:p>
-            <w:pPr>
-              <w:jc w:val="center"/>
-              <w:rPr>
-                <w:sz w:val="24"/>
-              </w:rPr>
-            </w:pPr>
-          </w:p>
-        </w:tc>
-        <w:tc>
-          <w:tcPr>
-            <w:tcW w:w="1667" w:type="pct"/>
-          </w:tcPr>
-          <w:p>
-            <w:pPr>
-              <w:jc w:val="center"/>
-              <w:rPr>
-                <w:sz w:val="24"/>
-              </w:rPr>
-            </w:pPr>
-          </w:p>
-        </w:tc>
-      </w:tr>
-      <w:tr>
-        <w:tc>
-          <w:tcPr>
-            <w:tcW w:w="1666" w:type="pct"/>
-          </w:tcPr>
-          <w:p>
-            <w:pPr>
-              <w:jc w:val="center"/>
-              <w:rPr>
-                <w:sz w:val="24"/>
-              </w:rPr>
-            </w:pPr>
-          </w:p>
-        </w:tc>
-        <w:tc>
-          <w:tcPr>
-            <w:tcW w:w="1666" w:type="pct"/>
-          </w:tcPr>
-          <w:p>
-            <w:pPr>
-              <w:jc w:val="center"/>
-              <w:rPr>
-                <w:sz w:val="24"/>
-              </w:rPr>
-            </w:pPr>
-          </w:p>
-        </w:tc>
-        <w:tc>
-          <w:tcPr>
-            <w:tcW w:w="1667" w:type="pct"/>
-          </w:tcPr>
-          <w:p>
-            <w:pPr>
-              <w:jc w:val="center"/>
-              <w:rPr>
-                <w:sz w:val="24"/>
-              </w:rPr>
-            </w:pPr>
-          </w:p>
-        </w:tc>
-      </w:tr>
-      <w:tr>
-        <w:tc>
-          <w:tcPr>
-            <w:tcW w:w="1666" w:type="pct"/>
-          </w:tcPr>
-          <w:p>
-            <w:pPr>
-              <w:jc w:val="center"/>
-              <w:rPr>
-                <w:sz w:val="24"/>
-              </w:rPr>
-            </w:pPr>
-          </w:p>
-        </w:tc>
-        <w:tc>
-          <w:tcPr>
-            <w:tcW w:w="1666" w:type="pct"/>
-          </w:tcPr>
-          <w:p>
-            <w:pPr>
-              <w:jc w:val="center"/>
-              <w:rPr>
-                <w:sz w:val="24"/>
-              </w:rPr>
-            </w:pPr>
-          </w:p>
-        </w:tc>
-        <w:tc>
-          <w:tcPr>
-            <w:tcW w:w="1667" w:type="pct"/>
-          </w:tcPr>
-          <w:p>
-            <w:pPr>
-              <w:jc w:val="center"/>
-              <w:rPr>
-                <w:sz w:val="24"/>
-              </w:rPr>
-            </w:pPr>
-          </w:p>
-        </w:tc>
-      </w:tr>
-      <w:tr>
-        <w:tc>
-          <w:tcPr>
-            <w:tcW w:w="1666" w:type="pct"/>
-          </w:tcPr>
-          <w:p>
-            <w:pPr>
-              <w:jc w:val="center"/>
-              <w:rPr>
-                <w:sz w:val="24"/>
-              </w:rPr>
-            </w:pPr>
-          </w:p>
-        </w:tc>
-        <w:tc>
-          <w:tcPr>
-            <w:tcW w:w="1666" w:type="pct"/>
-          </w:tcPr>
-          <w:p>
-            <w:pPr>
-              <w:jc w:val="center"/>
-              <w:rPr>
-                <w:sz w:val="24"/>
-              </w:rPr>
-            </w:pPr>
-          </w:p>
-        </w:tc>
-        <w:tc>
-          <w:tcPr>
-            <w:tcW w:w="1667" w:type="pct"/>
-          </w:tcPr>
-          <w:p>
-            <w:pPr>
-              <w:jc w:val="center"/>
-              <w:rPr>
-                <w:sz w:val="24"/>
-              </w:rPr>
-            </w:pPr>
-          </w:p>
-        </w:tc>
-      </w:tr>
-      <w:tr>
-        <w:tc>
-          <w:tcPr>
-            <w:tcW w:w="1666" w:type="pct"/>
-          </w:tcPr>
-          <w:p>
-            <w:pPr>
-              <w:jc w:val="center"/>
-              <w:rPr>
-                <w:sz w:val="24"/>
-              </w:rPr>
-            </w:pPr>
-          </w:p>
-        </w:tc>
-        <w:tc>
-          <w:tcPr>
-            <w:tcW w:w="1666" w:type="pct"/>
-          </w:tcPr>
-          <w:p>
-            <w:pPr>
-              <w:jc w:val="center"/>
-              <w:rPr>
-                <w:sz w:val="24"/>
-              </w:rPr>
-            </w:pPr>
-          </w:p>
-        </w:tc>
-        <w:tc>
-          <w:tcPr>
-            <w:tcW w:w="1667" w:type="pct"/>
-          </w:tcPr>
-          <w:p>
-            <w:pPr>
-              <w:jc w:val="center"/>
-              <w:rPr>
-                <w:sz w:val="24"/>
-              </w:rPr>
-            </w:pPr>
-          </w:p>
-        </w:tc>
-      </w:tr>
-      <w:tr>
-        <w:tc>
-          <w:tcPr>
-            <w:tcW w:w="1666" w:type="pct"/>
-          </w:tcPr>
-          <w:p>
-            <w:pPr>
-              <w:jc w:val="center"/>
-              <w:rPr>
-                <w:sz w:val="24"/>
-              </w:rPr>
-            </w:pPr>
-          </w:p>
-        </w:tc>
-        <w:tc>
-          <w:tcPr>
-            <w:tcW w:w="1666" w:type="pct"/>
-          </w:tcPr>
-          <w:p>
-            <w:pPr>
-              <w:jc w:val="center"/>
-              <w:rPr>
-                <w:sz w:val="24"/>
-              </w:rPr>
-            </w:pPr>
-          </w:p>
-        </w:tc>
-        <w:tc>
-          <w:tcPr>
-            <w:tcW w:w="1667" w:type="pct"/>
-          </w:tcPr>
-          <w:p>
-            <w:pPr>
-              <w:jc w:val="center"/>
-              <w:rPr>
-                <w:sz w:val="24"/>
-              </w:rPr>
-            </w:pPr>
-          </w:p>
-        </w:tc>
-      </w:tr>
-      <w:tr>
-        <w:tc>
-          <w:tcPr>
-            <w:tcW w:w="1666" w:type="pct"/>
-          </w:tcPr>
-          <w:p>
-            <w:pPr>
-              <w:jc w:val="center"/>
-              <w:rPr>
-                <w:sz w:val="24"/>
-              </w:rPr>
-            </w:pPr>
           </w:p>
         </w:tc>
         <w:tc>

</xml_diff>